<commit_message>
Add UML static and dynamic graph
</commit_message>
<xml_diff>
--- a/Team11_SE_report.docx
+++ b/Team11_SE_report.docx
@@ -325,149 +325,86 @@
     </w:p>
     <w:p>
       <w:pPr>
-        <w:ind w:firstLineChars="177" w:firstLine="354"/>
-        <w:rPr>
-          <w:rFonts w:asciiTheme="minorEastAsia" w:hAnsiTheme="minorEastAsia"/>
-          <w:sz w:val="20"/>
-          <w:szCs w:val="20"/>
-        </w:rPr>
-      </w:pPr>
-      <w:r>
-        <w:rPr>
-          <w:rFonts w:asciiTheme="minorEastAsia" w:hAnsiTheme="minorEastAsia" w:hint="eastAsia"/>
-          <w:sz w:val="20"/>
-          <w:szCs w:val="20"/>
-        </w:rPr>
-        <w:t>隨著科技日益進步與生活步調的加速，現代人</w:t>
-      </w:r>
-      <w:r>
-        <w:rPr>
-          <w:rFonts w:asciiTheme="minorEastAsia" w:hAnsiTheme="minorEastAsia" w:hint="eastAsia"/>
-          <w:sz w:val="20"/>
-          <w:szCs w:val="20"/>
-        </w:rPr>
-        <w:t>經</w:t>
-      </w:r>
-      <w:r>
-        <w:rPr>
-          <w:rFonts w:asciiTheme="minorEastAsia" w:hAnsiTheme="minorEastAsia" w:hint="eastAsia"/>
-          <w:sz w:val="20"/>
-          <w:szCs w:val="20"/>
-        </w:rPr>
-        <w:t>常積累壓力，通常會不小心</w:t>
-      </w:r>
-      <w:r>
-        <w:rPr>
-          <w:rFonts w:asciiTheme="minorEastAsia" w:hAnsiTheme="minorEastAsia" w:hint="eastAsia"/>
-          <w:sz w:val="20"/>
-          <w:szCs w:val="20"/>
-        </w:rPr>
-        <w:t>在</w:t>
-      </w:r>
-      <w:r>
-        <w:rPr>
-          <w:rFonts w:asciiTheme="minorEastAsia" w:hAnsiTheme="minorEastAsia" w:hint="eastAsia"/>
-          <w:sz w:val="20"/>
-          <w:szCs w:val="20"/>
-        </w:rPr>
-        <w:t>抒發情緒的時候找錯人</w:t>
-      </w:r>
-      <w:r>
-        <w:rPr>
-          <w:rFonts w:asciiTheme="minorEastAsia" w:hAnsiTheme="minorEastAsia" w:hint="eastAsia"/>
-          <w:sz w:val="20"/>
-          <w:szCs w:val="20"/>
-        </w:rPr>
-        <w:t>；然而找錯人不要緊，偏偏是自己擁有家室或是對方也同樣擁有家室。雖然台灣社會已漸漸開放，但外遇或偷情對於普羅大眾來說還是件較難接受的事情，外遇不僅傷害了家庭的和諧</w:t>
-      </w:r>
-      <w:r>
-        <w:rPr>
-          <w:rFonts w:asciiTheme="minorEastAsia" w:hAnsiTheme="minorEastAsia" w:hint="eastAsia"/>
-          <w:sz w:val="20"/>
-          <w:szCs w:val="20"/>
-        </w:rPr>
-        <w:t>還破壞了自己的名聲。</w:t>
-      </w:r>
-    </w:p>
-    <w:p>
-      <w:pPr>
-        <w:rPr>
-          <w:rFonts w:asciiTheme="minorEastAsia" w:hAnsiTheme="minorEastAsia"/>
-          <w:sz w:val="20"/>
-          <w:szCs w:val="20"/>
-        </w:rPr>
-      </w:pPr>
-      <w:r>
-        <w:rPr>
-          <w:rFonts w:asciiTheme="minorEastAsia" w:hAnsiTheme="minorEastAsia" w:hint="eastAsia"/>
-          <w:sz w:val="20"/>
-          <w:szCs w:val="20"/>
-        </w:rPr>
-        <w:t xml:space="preserve">    </w:t>
-      </w:r>
-      <w:r>
-        <w:rPr>
-          <w:rFonts w:asciiTheme="minorEastAsia" w:hAnsiTheme="minorEastAsia" w:hint="eastAsia"/>
-          <w:sz w:val="20"/>
-          <w:szCs w:val="20"/>
-        </w:rPr>
-        <w:t>通常配偶發現有疑似外遇的事情發生的時候，</w:t>
-      </w:r>
-      <w:r>
-        <w:rPr>
-          <w:rFonts w:asciiTheme="minorEastAsia" w:hAnsiTheme="minorEastAsia" w:hint="eastAsia"/>
-          <w:sz w:val="20"/>
-          <w:szCs w:val="20"/>
-        </w:rPr>
-        <w:t>外</w:t>
-      </w:r>
-      <w:r>
-        <w:rPr>
-          <w:rFonts w:asciiTheme="minorEastAsia" w:hAnsiTheme="minorEastAsia" w:hint="eastAsia"/>
-          <w:sz w:val="20"/>
-          <w:szCs w:val="20"/>
-        </w:rPr>
-        <w:t>遇的受害者當下一定是手足無措，這時他們肯</w:t>
-      </w:r>
-      <w:r>
-        <w:rPr>
-          <w:rFonts w:asciiTheme="minorEastAsia" w:hAnsiTheme="minorEastAsia" w:hint="eastAsia"/>
-          <w:sz w:val="20"/>
-          <w:szCs w:val="20"/>
-        </w:rPr>
-        <w:t>定</w:t>
-      </w:r>
-      <w:r>
-        <w:rPr>
-          <w:rFonts w:asciiTheme="minorEastAsia" w:hAnsiTheme="minorEastAsia" w:hint="eastAsia"/>
-          <w:sz w:val="20"/>
-          <w:szCs w:val="20"/>
-        </w:rPr>
-        <w:t>是</w:t>
-      </w:r>
-      <w:r>
-        <w:rPr>
-          <w:rFonts w:asciiTheme="minorEastAsia" w:hAnsiTheme="minorEastAsia" w:hint="eastAsia"/>
-          <w:sz w:val="20"/>
-          <w:szCs w:val="20"/>
-        </w:rPr>
-        <w:t>想尋求他人的</w:t>
-      </w:r>
-      <w:r>
-        <w:rPr>
-          <w:rFonts w:asciiTheme="minorEastAsia" w:hAnsiTheme="minorEastAsia" w:hint="eastAsia"/>
-          <w:sz w:val="20"/>
-          <w:szCs w:val="20"/>
-        </w:rPr>
-        <w:t>協助與法律上的資源</w:t>
-      </w:r>
-      <w:r>
-        <w:rPr>
-          <w:rFonts w:asciiTheme="minorEastAsia" w:hAnsiTheme="minorEastAsia" w:hint="eastAsia"/>
-          <w:sz w:val="20"/>
-          <w:szCs w:val="20"/>
-        </w:rPr>
-        <w:t>，此時</w:t>
+        <w:rPr>
+          <w:rFonts w:asciiTheme="minorEastAsia" w:hAnsiTheme="minorEastAsia"/>
+          <w:sz w:val="20"/>
+          <w:szCs w:val="20"/>
+        </w:rPr>
+      </w:pPr>
+      <w:r>
+        <w:rPr>
+          <w:rFonts w:asciiTheme="minorEastAsia" w:hAnsiTheme="minorEastAsia" w:hint="eastAsia"/>
+          <w:sz w:val="20"/>
+          <w:szCs w:val="20"/>
+        </w:rPr>
+        <w:t>隨著科技進步與網路日漸發達，現代人交友更加容易，且生活步調加速，經常積累壓力，加上個人主觀意識的抬頭，和以前的社會相比，外遇已經是司空見慣的事。</w:t>
+      </w:r>
+    </w:p>
+    <w:p>
+      <w:pPr>
+        <w:rPr>
+          <w:rFonts w:asciiTheme="minorEastAsia" w:hAnsiTheme="minorEastAsia"/>
+          <w:sz w:val="20"/>
+          <w:szCs w:val="20"/>
+        </w:rPr>
+      </w:pPr>
+      <w:r>
+        <w:rPr>
+          <w:rFonts w:asciiTheme="minorEastAsia" w:hAnsiTheme="minorEastAsia" w:hint="eastAsia"/>
+          <w:sz w:val="20"/>
+          <w:szCs w:val="20"/>
+        </w:rPr>
+        <w:t xml:space="preserve">    一般人發現疑似外遇的事情發生時，通常都手足無措，因為情緒難以控制而失去理智，或基於面子問題不敢向家人好友尋求協助，此時他們需要一個徵信社成為他們有力又隱密的靠山。</w:t>
+      </w:r>
+    </w:p>
+    <w:p>
+      <w:pPr>
+        <w:ind w:firstLine="360"/>
+        <w:rPr>
+          <w:rFonts w:asciiTheme="minorEastAsia" w:hAnsiTheme="minorEastAsia"/>
+          <w:sz w:val="20"/>
+          <w:szCs w:val="20"/>
+        </w:rPr>
+      </w:pPr>
+      <w:r>
+        <w:rPr>
+          <w:rFonts w:asciiTheme="minorEastAsia" w:hAnsiTheme="minorEastAsia" w:hint="eastAsia"/>
+          <w:sz w:val="20"/>
+          <w:szCs w:val="20"/>
+        </w:rPr>
+        <w:t>本專題目的是打造一個徵信社網路整合平台-A</w:t>
+      </w:r>
+      <w:r>
+        <w:rPr>
+          <w:rFonts w:asciiTheme="minorEastAsia" w:hAnsiTheme="minorEastAsia"/>
+          <w:sz w:val="20"/>
+          <w:szCs w:val="20"/>
+        </w:rPr>
+        <w:t>ffair Terminator</w:t>
+      </w:r>
+      <w:r>
+        <w:rPr>
+          <w:rFonts w:asciiTheme="minorEastAsia" w:hAnsiTheme="minorEastAsia" w:hint="eastAsia"/>
+          <w:sz w:val="20"/>
+          <w:szCs w:val="20"/>
+        </w:rPr>
+        <w:t>，主要承辦了抓猴的業務，結合傳統徵信社與資訊科技，提供客戶外遇資訊的查詢與分析，客戶可以選擇經由</w:t>
+      </w:r>
+      <w:r>
+        <w:rPr>
+          <w:rFonts w:asciiTheme="minorEastAsia" w:hAnsiTheme="minorEastAsia"/>
+          <w:sz w:val="20"/>
+          <w:szCs w:val="20"/>
+        </w:rPr>
+        <w:t>Affair Terminator</w:t>
+      </w:r>
+      <w:r>
+        <w:rPr>
+          <w:rFonts w:asciiTheme="minorEastAsia" w:hAnsiTheme="minorEastAsia" w:hint="eastAsia"/>
+          <w:sz w:val="20"/>
+          <w:szCs w:val="20"/>
+        </w:rPr>
+        <w:t>篩選的專業偵探進行調查，幫助客戶收集證據，並在</w:t>
       </w:r>
       <w:proofErr w:type="gramStart"/>
       <w:r>
@@ -476,7 +413,7 @@
           <w:sz w:val="20"/>
           <w:szCs w:val="20"/>
         </w:rPr>
-        <w:t>徵信社成為了</w:t>
+        <w:t>抓猴後提供</w:t>
       </w:r>
       <w:proofErr w:type="gramEnd"/>
       <w:r>
@@ -485,57 +422,7 @@
           <w:sz w:val="20"/>
           <w:szCs w:val="20"/>
         </w:rPr>
-        <w:t>受害者的靠山</w:t>
-      </w:r>
-      <w:r>
-        <w:rPr>
-          <w:rFonts w:asciiTheme="minorEastAsia" w:hAnsiTheme="minorEastAsia" w:hint="eastAsia"/>
-          <w:sz w:val="20"/>
-          <w:szCs w:val="20"/>
-        </w:rPr>
-        <w:t>。</w:t>
-      </w:r>
-    </w:p>
-    <w:p>
-      <w:pPr>
-        <w:ind w:firstLineChars="177" w:firstLine="354"/>
-        <w:rPr>
-          <w:rFonts w:asciiTheme="minorEastAsia" w:hAnsiTheme="minorEastAsia"/>
-          <w:sz w:val="20"/>
-          <w:szCs w:val="20"/>
-        </w:rPr>
-      </w:pPr>
-      <w:r>
-        <w:rPr>
-          <w:rFonts w:asciiTheme="minorEastAsia" w:hAnsiTheme="minorEastAsia" w:hint="eastAsia"/>
-          <w:sz w:val="20"/>
-          <w:szCs w:val="20"/>
-        </w:rPr>
-        <w:t>本專題</w:t>
-      </w:r>
-      <w:r>
-        <w:rPr>
-          <w:rFonts w:asciiTheme="minorEastAsia" w:hAnsiTheme="minorEastAsia" w:hint="eastAsia"/>
-          <w:sz w:val="20"/>
-          <w:szCs w:val="20"/>
-        </w:rPr>
-        <w:t>目的是</w:t>
-      </w:r>
-      <w:r>
-        <w:rPr>
-          <w:rFonts w:asciiTheme="minorEastAsia" w:hAnsiTheme="minorEastAsia" w:hint="eastAsia"/>
-          <w:sz w:val="20"/>
-          <w:szCs w:val="20"/>
-        </w:rPr>
-        <w:t>打造一個徵信社網路整</w:t>
-      </w:r>
-      <w:r>
-        <w:rPr>
-          <w:rFonts w:asciiTheme="minorEastAsia" w:hAnsiTheme="minorEastAsia" w:hint="eastAsia"/>
-          <w:sz w:val="20"/>
-          <w:szCs w:val="20"/>
-        </w:rPr>
-        <w:t>合平台-A</w:t>
+        <w:t>完整的法律諮詢服務。每次處理完事件後，事件都會儲存到A</w:t>
       </w:r>
       <w:r>
         <w:rPr>
@@ -551,143 +438,15 @@
           <w:sz w:val="20"/>
           <w:szCs w:val="20"/>
         </w:rPr>
-        <w:t>；</w:t>
-      </w:r>
-      <w:r>
-        <w:rPr>
-          <w:rFonts w:asciiTheme="minorEastAsia" w:hAnsiTheme="minorEastAsia" w:hint="eastAsia"/>
-          <w:sz w:val="20"/>
-          <w:szCs w:val="20"/>
-        </w:rPr>
-        <w:t>A</w:t>
-      </w:r>
-      <w:r>
-        <w:rPr>
-          <w:rFonts w:asciiTheme="minorEastAsia" w:hAnsiTheme="minorEastAsia"/>
-          <w:sz w:val="20"/>
-          <w:szCs w:val="20"/>
-        </w:rPr>
-        <w:t>ffair</w:t>
-      </w:r>
-      <w:r>
-        <w:rPr>
-          <w:rFonts w:asciiTheme="minorEastAsia" w:hAnsiTheme="minorEastAsia" w:hint="eastAsia"/>
-          <w:sz w:val="20"/>
-          <w:szCs w:val="20"/>
-        </w:rPr>
-        <w:t xml:space="preserve"> </w:t>
-      </w:r>
-      <w:r>
-        <w:rPr>
-          <w:rFonts w:asciiTheme="minorEastAsia" w:hAnsiTheme="minorEastAsia"/>
-          <w:sz w:val="20"/>
-          <w:szCs w:val="20"/>
-        </w:rPr>
-        <w:t>Terminator</w:t>
-      </w:r>
-      <w:r>
-        <w:rPr>
-          <w:rFonts w:asciiTheme="minorEastAsia" w:hAnsiTheme="minorEastAsia" w:hint="eastAsia"/>
-          <w:sz w:val="20"/>
-          <w:szCs w:val="20"/>
-        </w:rPr>
-        <w:t>是一個網路平台，</w:t>
-      </w:r>
-      <w:r>
-        <w:rPr>
-          <w:rFonts w:asciiTheme="minorEastAsia" w:hAnsiTheme="minorEastAsia" w:hint="eastAsia"/>
-          <w:sz w:val="20"/>
-          <w:szCs w:val="20"/>
-        </w:rPr>
-        <w:t>主要承辦了抓猴的業務，</w:t>
-      </w:r>
-      <w:r>
-        <w:rPr>
-          <w:rFonts w:asciiTheme="minorEastAsia" w:hAnsiTheme="minorEastAsia" w:hint="eastAsia"/>
-          <w:sz w:val="20"/>
-          <w:szCs w:val="20"/>
-        </w:rPr>
-        <w:t>結合了傳統徵信社與資訊科技，提供客戶</w:t>
-      </w:r>
-      <w:r>
-        <w:rPr>
-          <w:rFonts w:asciiTheme="minorEastAsia" w:hAnsiTheme="minorEastAsia" w:hint="eastAsia"/>
-          <w:sz w:val="20"/>
-          <w:szCs w:val="20"/>
-        </w:rPr>
-        <w:t>外遇資訊的查詢與分析，客戶可以</w:t>
-      </w:r>
-      <w:r>
-        <w:rPr>
-          <w:rFonts w:asciiTheme="minorEastAsia" w:hAnsiTheme="minorEastAsia" w:hint="eastAsia"/>
-          <w:sz w:val="20"/>
-          <w:szCs w:val="20"/>
-        </w:rPr>
-        <w:t>選擇</w:t>
-      </w:r>
-      <w:r>
-        <w:rPr>
-          <w:rFonts w:asciiTheme="minorEastAsia" w:hAnsiTheme="minorEastAsia" w:hint="eastAsia"/>
-          <w:sz w:val="20"/>
-          <w:szCs w:val="20"/>
-        </w:rPr>
-        <w:t>經由</w:t>
-      </w:r>
-      <w:r>
-        <w:rPr>
-          <w:rFonts w:asciiTheme="minorEastAsia" w:hAnsiTheme="minorEastAsia"/>
-          <w:sz w:val="20"/>
-          <w:szCs w:val="20"/>
-        </w:rPr>
-        <w:t>Affair Terminator</w:t>
-      </w:r>
-      <w:r>
-        <w:rPr>
-          <w:rFonts w:asciiTheme="minorEastAsia" w:hAnsiTheme="minorEastAsia" w:hint="eastAsia"/>
-          <w:sz w:val="20"/>
-          <w:szCs w:val="20"/>
-        </w:rPr>
-        <w:t>所提供</w:t>
-      </w:r>
-      <w:r>
-        <w:rPr>
-          <w:rFonts w:asciiTheme="minorEastAsia" w:hAnsiTheme="minorEastAsia" w:hint="eastAsia"/>
-          <w:sz w:val="20"/>
-          <w:szCs w:val="20"/>
-        </w:rPr>
-        <w:t>的</w:t>
-      </w:r>
-      <w:r>
-        <w:rPr>
-          <w:rFonts w:asciiTheme="minorEastAsia" w:hAnsiTheme="minorEastAsia" w:hint="eastAsia"/>
-          <w:sz w:val="20"/>
-          <w:szCs w:val="20"/>
-        </w:rPr>
-        <w:t>專業</w:t>
-      </w:r>
-      <w:r>
-        <w:rPr>
-          <w:rFonts w:asciiTheme="minorEastAsia" w:hAnsiTheme="minorEastAsia" w:hint="eastAsia"/>
-          <w:sz w:val="20"/>
-          <w:szCs w:val="20"/>
-        </w:rPr>
-        <w:t>偵探進行</w:t>
-      </w:r>
-      <w:r>
-        <w:rPr>
-          <w:rFonts w:asciiTheme="minorEastAsia" w:hAnsiTheme="minorEastAsia" w:hint="eastAsia"/>
-          <w:sz w:val="20"/>
-          <w:szCs w:val="20"/>
-        </w:rPr>
-        <w:t>人員的調查，</w:t>
-      </w:r>
-      <w:r>
-        <w:rPr>
-          <w:rFonts w:asciiTheme="minorEastAsia" w:hAnsiTheme="minorEastAsia" w:hint="eastAsia"/>
-          <w:sz w:val="20"/>
-          <w:szCs w:val="20"/>
-        </w:rPr>
-        <w:t>提供專業幫助客戶收集證據，並在</w:t>
+        <w:t>的資料庫裡，並且將當事人之間的關係製成關係圖表，可供客戶檢索或偵探調查。A</w:t>
+      </w:r>
+      <w:r>
+        <w:rPr>
+          <w:rFonts w:asciiTheme="minorEastAsia" w:hAnsiTheme="minorEastAsia"/>
+          <w:sz w:val="20"/>
+          <w:szCs w:val="20"/>
+        </w:rPr>
+        <w:t>ffair Terminator</w:t>
       </w:r>
       <w:proofErr w:type="gramStart"/>
       <w:r>
@@ -696,7 +455,7 @@
           <w:sz w:val="20"/>
           <w:szCs w:val="20"/>
         </w:rPr>
-        <w:t>抓猴後提供</w:t>
+        <w:t>會將抓猴</w:t>
       </w:r>
       <w:proofErr w:type="gramEnd"/>
       <w:r>
@@ -705,129 +464,7 @@
           <w:sz w:val="20"/>
           <w:szCs w:val="20"/>
         </w:rPr>
-        <w:t>完整的法律諮詢服務。每次處理完事件後，事件都會儲存到A</w:t>
-      </w:r>
-      <w:r>
-        <w:rPr>
-          <w:rFonts w:asciiTheme="minorEastAsia" w:hAnsiTheme="minorEastAsia"/>
-          <w:sz w:val="20"/>
-          <w:szCs w:val="20"/>
-        </w:rPr>
-        <w:t>ffair Terminator</w:t>
-      </w:r>
-      <w:r>
-        <w:rPr>
-          <w:rFonts w:asciiTheme="minorEastAsia" w:hAnsiTheme="minorEastAsia" w:hint="eastAsia"/>
-          <w:sz w:val="20"/>
-          <w:szCs w:val="20"/>
-        </w:rPr>
-        <w:t>的資料庫裡，並且將當事人之間的關係製成</w:t>
-      </w:r>
-      <w:r>
-        <w:rPr>
-          <w:rFonts w:asciiTheme="minorEastAsia" w:hAnsiTheme="minorEastAsia" w:hint="eastAsia"/>
-          <w:sz w:val="20"/>
-          <w:szCs w:val="20"/>
-        </w:rPr>
-        <w:t>關係</w:t>
-      </w:r>
-      <w:r>
-        <w:rPr>
-          <w:rFonts w:asciiTheme="minorEastAsia" w:hAnsiTheme="minorEastAsia" w:hint="eastAsia"/>
-          <w:sz w:val="20"/>
-          <w:szCs w:val="20"/>
-        </w:rPr>
-        <w:t>圖表</w:t>
-      </w:r>
-      <w:r>
-        <w:rPr>
-          <w:rFonts w:asciiTheme="minorEastAsia" w:hAnsiTheme="minorEastAsia" w:hint="eastAsia"/>
-          <w:sz w:val="20"/>
-          <w:szCs w:val="20"/>
-        </w:rPr>
-        <w:t>，可供客戶檢索或偵探研究。</w:t>
-      </w:r>
-      <w:r>
-        <w:rPr>
-          <w:rFonts w:asciiTheme="minorEastAsia" w:hAnsiTheme="minorEastAsia" w:hint="eastAsia"/>
-          <w:sz w:val="20"/>
-          <w:szCs w:val="20"/>
-        </w:rPr>
-        <w:t>A</w:t>
-      </w:r>
-      <w:r>
-        <w:rPr>
-          <w:rFonts w:asciiTheme="minorEastAsia" w:hAnsiTheme="minorEastAsia"/>
-          <w:sz w:val="20"/>
-          <w:szCs w:val="20"/>
-        </w:rPr>
-        <w:t>ffair Terminator</w:t>
-      </w:r>
-      <w:proofErr w:type="gramStart"/>
-      <w:r>
-        <w:rPr>
-          <w:rFonts w:asciiTheme="minorEastAsia" w:hAnsiTheme="minorEastAsia" w:hint="eastAsia"/>
-          <w:sz w:val="20"/>
-          <w:szCs w:val="20"/>
-        </w:rPr>
-        <w:t>會將抓猴</w:t>
-      </w:r>
-      <w:proofErr w:type="gramEnd"/>
-      <w:r>
-        <w:rPr>
-          <w:rFonts w:asciiTheme="minorEastAsia" w:hAnsiTheme="minorEastAsia" w:hint="eastAsia"/>
-          <w:sz w:val="20"/>
-          <w:szCs w:val="20"/>
-        </w:rPr>
-        <w:t>的資訊進行數據分析，像是</w:t>
-      </w:r>
-      <w:r>
-        <w:rPr>
-          <w:rFonts w:asciiTheme="minorEastAsia" w:hAnsiTheme="minorEastAsia" w:hint="eastAsia"/>
-          <w:sz w:val="20"/>
-          <w:szCs w:val="20"/>
-        </w:rPr>
-        <w:t>:</w:t>
-      </w:r>
-      <w:r>
-        <w:rPr>
-          <w:rFonts w:asciiTheme="minorEastAsia" w:hAnsiTheme="minorEastAsia" w:hint="eastAsia"/>
-          <w:sz w:val="20"/>
-          <w:szCs w:val="20"/>
-        </w:rPr>
-        <w:t>年齡層與外遇的關係、那些地點是熱門外遇場所、一年之中外遇事件統計</w:t>
-      </w:r>
-      <w:r>
-        <w:rPr>
-          <w:rFonts w:asciiTheme="minorEastAsia" w:hAnsiTheme="minorEastAsia" w:hint="eastAsia"/>
-          <w:sz w:val="20"/>
-          <w:szCs w:val="20"/>
-        </w:rPr>
-        <w:t>、外遇與地區的關係</w:t>
-      </w:r>
-      <w:r>
-        <w:rPr>
-          <w:rFonts w:asciiTheme="minorEastAsia" w:hAnsiTheme="minorEastAsia"/>
-          <w:sz w:val="20"/>
-          <w:szCs w:val="20"/>
-        </w:rPr>
-        <w:t>...</w:t>
-      </w:r>
-      <w:r>
-        <w:rPr>
-          <w:rFonts w:asciiTheme="minorEastAsia" w:hAnsiTheme="minorEastAsia" w:hint="eastAsia"/>
-          <w:sz w:val="20"/>
-          <w:szCs w:val="20"/>
-        </w:rPr>
-        <w:t>等。</w:t>
-      </w:r>
-      <w:r>
-        <w:rPr>
-          <w:rFonts w:asciiTheme="minorEastAsia" w:hAnsiTheme="minorEastAsia" w:hint="eastAsia"/>
-          <w:sz w:val="20"/>
-          <w:szCs w:val="20"/>
-        </w:rPr>
-        <w:t>經由這些數據我們能對外遇事件有更進一步的了解。</w:t>
+        <w:t>的資訊進行數據分析，像是:年齡層與外遇的關係、那些地點是熱門外遇場所、一年之中外遇事件統計、外遇與地區的關係等。經由這些數據我們能對外遇事件有更進一步的了解。</w:t>
       </w:r>
     </w:p>
     <w:p>
@@ -971,7 +608,15 @@
           <w:sz w:val="20"/>
           <w:szCs w:val="20"/>
         </w:rPr>
-        <w:t>們提供了偵探推薦的功能，讓使用者選擇偵探，還能在偵探頁面上對偵探進行評分。此網路平台還擁有討論區可供使用者在上面進行討論，也擁有匿名聊天系統可讓使用者私下討論。如果使用者想了解更多法律常識，平台提供</w:t>
+        <w:t>們提供了偵探推薦的功能，讓使用者選擇偵探，還能在偵探頁面上對偵探進行評</w:t>
+      </w:r>
+      <w:r>
+        <w:rPr>
+          <w:rFonts w:asciiTheme="minorEastAsia" w:hAnsiTheme="minorEastAsia" w:hint="eastAsia"/>
+          <w:sz w:val="20"/>
+          <w:szCs w:val="20"/>
+        </w:rPr>
+        <w:t>分。此網路平台還擁有討論區可供使用者在上面進行討論，也擁有匿名聊天系統可讓使用者私下討論。如果使用者想了解更多法律常識，平台提供</w:t>
       </w:r>
       <w:proofErr w:type="gramStart"/>
       <w:r>
@@ -1049,7 +694,15 @@
           <w:sz w:val="20"/>
           <w:szCs w:val="20"/>
         </w:rPr>
-        <w:t>等。本平台發展之功能架構圖與使用者案例圖分別如(圖1)與(圖2)所示。</w:t>
+        <w:t>等。本平台發展之功能架構圖</w:t>
+      </w:r>
+      <w:r>
+        <w:rPr>
+          <w:rFonts w:asciiTheme="minorEastAsia" w:hAnsiTheme="minorEastAsia" w:hint="eastAsia"/>
+          <w:sz w:val="20"/>
+          <w:szCs w:val="20"/>
+        </w:rPr>
+        <w:t>如(圖1)所示。</w:t>
       </w:r>
       <w:r>
         <w:rPr>
@@ -1150,7 +803,7 @@
         </w:numPr>
         <w:ind w:leftChars="0"/>
         <w:rPr>
-          <w:rFonts w:asciiTheme="minorEastAsia" w:hAnsiTheme="minorEastAsia" w:hint="eastAsia"/>
+          <w:rFonts w:asciiTheme="minorEastAsia" w:hAnsiTheme="minorEastAsia"/>
           <w:sz w:val="20"/>
           <w:szCs w:val="20"/>
         </w:rPr>
@@ -1176,7 +829,7 @@
       <w:pPr>
         <w:ind w:firstLine="480"/>
         <w:rPr>
-          <w:rFonts w:asciiTheme="minorEastAsia" w:hAnsiTheme="minorEastAsia" w:hint="eastAsia"/>
+          <w:rFonts w:asciiTheme="minorEastAsia" w:hAnsiTheme="minorEastAsia"/>
           <w:sz w:val="20"/>
           <w:szCs w:val="20"/>
         </w:rPr>
@@ -1330,15 +983,7 @@
           <w:sz w:val="20"/>
           <w:szCs w:val="20"/>
         </w:rPr>
-        <w:t xml:space="preserve">   </w:t>
-      </w:r>
-      <w:r>
-        <w:rPr>
-          <w:rFonts w:asciiTheme="minorEastAsia" w:hAnsiTheme="minorEastAsia" w:hint="eastAsia"/>
-          <w:sz w:val="20"/>
-          <w:szCs w:val="20"/>
-        </w:rPr>
-        <w:t>管理</w:t>
+        <w:t xml:space="preserve">   管理</w:t>
       </w:r>
       <w:r>
         <w:rPr>
@@ -1400,7 +1045,7 @@
       <w:pPr>
         <w:ind w:firstLine="480"/>
         <w:rPr>
-          <w:rFonts w:asciiTheme="minorEastAsia" w:hAnsiTheme="minorEastAsia" w:hint="eastAsia"/>
+          <w:rFonts w:asciiTheme="minorEastAsia" w:hAnsiTheme="minorEastAsia"/>
           <w:sz w:val="20"/>
           <w:szCs w:val="20"/>
         </w:rPr>
@@ -1433,9 +1078,125 @@
     <w:p>
       <w:pPr>
         <w:rPr>
-          <w:rFonts w:asciiTheme="majorEastAsia" w:eastAsiaTheme="majorEastAsia" w:hAnsiTheme="majorEastAsia" w:hint="eastAsia"/>
-          <w:sz w:val="28"/>
-          <w:szCs w:val="28"/>
+          <w:rFonts w:asciiTheme="minorEastAsia" w:hAnsiTheme="minorEastAsia"/>
+          <w:sz w:val="20"/>
+          <w:szCs w:val="20"/>
+        </w:rPr>
+      </w:pPr>
+    </w:p>
+    <w:p>
+      <w:pPr>
+        <w:pStyle w:val="a3"/>
+        <w:numPr>
+          <w:ilvl w:val="0"/>
+          <w:numId w:val="3"/>
+        </w:numPr>
+        <w:ind w:leftChars="0"/>
+        <w:rPr>
+          <w:rFonts w:asciiTheme="minorEastAsia" w:hAnsiTheme="minorEastAsia"/>
+          <w:b/>
+          <w:szCs w:val="24"/>
+        </w:rPr>
+      </w:pPr>
+      <w:r>
+        <w:rPr>
+          <w:rFonts w:asciiTheme="minorEastAsia" w:hAnsiTheme="minorEastAsia" w:hint="eastAsia"/>
+          <w:b/>
+          <w:szCs w:val="24"/>
+        </w:rPr>
+        <w:t>使用者案例與動態圖形</w:t>
+      </w:r>
+    </w:p>
+    <w:p>
+      <w:pPr>
+        <w:rPr>
+          <w:rFonts w:asciiTheme="minorEastAsia" w:hAnsiTheme="minorEastAsia" w:hint="eastAsia"/>
+          <w:sz w:val="20"/>
+          <w:szCs w:val="20"/>
+        </w:rPr>
+      </w:pPr>
+      <w:r>
+        <w:rPr>
+          <w:rFonts w:asciiTheme="minorEastAsia" w:hAnsiTheme="minorEastAsia" w:hint="eastAsia"/>
+          <w:sz w:val="20"/>
+          <w:szCs w:val="20"/>
+        </w:rPr>
+        <w:t xml:space="preserve">    </w:t>
+      </w:r>
+      <w:r>
+        <w:rPr>
+          <w:rFonts w:asciiTheme="minorEastAsia" w:hAnsiTheme="minorEastAsia"/>
+          <w:sz w:val="20"/>
+          <w:szCs w:val="20"/>
+        </w:rPr>
+        <w:t>Affair Terminator</w:t>
+      </w:r>
+      <w:r>
+        <w:rPr>
+          <w:rFonts w:asciiTheme="minorEastAsia" w:hAnsiTheme="minorEastAsia" w:hint="eastAsia"/>
+          <w:sz w:val="20"/>
+          <w:szCs w:val="20"/>
+        </w:rPr>
+        <w:t>的使用者案例如(圖二)所示，使用者都能使用討論區、對話系統、</w:t>
+      </w:r>
+      <w:proofErr w:type="gramStart"/>
+      <w:r>
+        <w:rPr>
+          <w:rFonts w:asciiTheme="minorEastAsia" w:hAnsiTheme="minorEastAsia" w:hint="eastAsia"/>
+          <w:sz w:val="20"/>
+          <w:szCs w:val="20"/>
+        </w:rPr>
+        <w:t>線上學習</w:t>
+      </w:r>
+      <w:proofErr w:type="gramEnd"/>
+      <w:r>
+        <w:rPr>
+          <w:rFonts w:asciiTheme="minorEastAsia" w:hAnsiTheme="minorEastAsia" w:hint="eastAsia"/>
+          <w:sz w:val="20"/>
+          <w:szCs w:val="20"/>
+        </w:rPr>
+        <w:t>區；而偵探與會員使用上會有所差別，會員主要是能夠委託任務，並查看任務</w:t>
+      </w:r>
+      <w:r>
+        <w:rPr>
+          <w:rFonts w:asciiTheme="minorEastAsia" w:hAnsiTheme="minorEastAsia" w:hint="eastAsia"/>
+          <w:sz w:val="20"/>
+          <w:szCs w:val="20"/>
+        </w:rPr>
+        <w:lastRenderedPageBreak/>
+        <w:t>進度，而偵探主要是能夠接受任務，並更新任務的進度。</w:t>
+      </w:r>
+      <w:r>
+        <w:rPr>
+          <w:rFonts w:asciiTheme="minorEastAsia" w:hAnsiTheme="minorEastAsia" w:hint="eastAsia"/>
+          <w:sz w:val="20"/>
+          <w:szCs w:val="20"/>
+        </w:rPr>
+        <w:t>圖</w:t>
+      </w:r>
+      <w:r>
+        <w:rPr>
+          <w:rFonts w:asciiTheme="minorEastAsia" w:hAnsiTheme="minorEastAsia"/>
+          <w:sz w:val="20"/>
+          <w:szCs w:val="20"/>
+        </w:rPr>
+        <w:t>4~</w:t>
+      </w:r>
+      <w:r>
+        <w:rPr>
+          <w:rFonts w:asciiTheme="minorEastAsia" w:hAnsiTheme="minorEastAsia" w:hint="eastAsia"/>
+          <w:sz w:val="20"/>
+          <w:szCs w:val="20"/>
+        </w:rPr>
+        <w:t>圖7分別展示了使用者、會員、偵探、管理者的操作循序圖。</w:t>
+      </w:r>
+    </w:p>
+    <w:p>
+      <w:pPr>
+        <w:rPr>
+          <w:rFonts w:asciiTheme="minorEastAsia" w:hAnsiTheme="minorEastAsia" w:hint="eastAsia"/>
+          <w:sz w:val="20"/>
+          <w:szCs w:val="20"/>
         </w:rPr>
         <w:sectPr>
           <w:type w:val="oddPage"/>
@@ -1445,8 +1206,6 @@
           <w:docGrid w:type="lines" w:linePitch="360"/>
         </w:sectPr>
       </w:pPr>
-      <w:bookmarkStart w:id="0" w:name="_GoBack"/>
-      <w:bookmarkEnd w:id="0"/>
     </w:p>
     <w:p>
       <w:pPr>
@@ -1477,10 +1236,10 @@
             <v:path o:extrusionok="f" gradientshapeok="t" o:connecttype="rect"/>
             <o:lock v:ext="edit" aspectratio="t"/>
           </v:shapetype>
-          <v:shape id="_x0000_i1025" type="#_x0000_t75" style="width:413.4pt;height:170.4pt" o:ole="">
+          <v:shape id="_x0000_i1025" type="#_x0000_t75" style="width:413.15pt;height:170.55pt" o:ole="">
             <v:imagedata r:id="rId7" o:title=""/>
           </v:shape>
-          <o:OLEObject Type="Embed" ProgID="Visio.Drawing.15" ShapeID="_x0000_i1025" DrawAspect="Content" ObjectID="_1605030905" r:id="rId8"/>
+          <o:OLEObject Type="Embed" ProgID="Visio.Drawing.15" ShapeID="_x0000_i1025" DrawAspect="Content" ObjectID="_1606768390" r:id="rId8"/>
         </w:object>
       </w:r>
     </w:p>
@@ -1494,37 +1253,31 @@
       </w:pPr>
       <w:r>
         <w:rPr>
-          <w:rFonts w:hint="eastAsia"/>
-        </w:rPr>
-        <w:t>圖</w:t>
-      </w:r>
-      <w:r>
-        <w:rPr>
-          <w:rFonts w:hint="eastAsia"/>
-        </w:rPr>
-        <w:t>1</w:t>
-      </w:r>
-      <w:r>
-        <w:rPr>
-          <w:rFonts w:hint="eastAsia"/>
-        </w:rPr>
-        <w:t>、</w:t>
-      </w:r>
-      <w:r>
-        <w:rPr>
-          <w:rFonts w:hint="eastAsia"/>
+          <w:rFonts w:asciiTheme="minorEastAsia" w:hAnsiTheme="minorEastAsia" w:hint="eastAsia"/>
+        </w:rPr>
+        <w:t>圖1、</w:t>
+      </w:r>
+      <w:r>
+        <w:rPr>
+          <w:rFonts w:asciiTheme="minorEastAsia" w:hAnsiTheme="minorEastAsia" w:hint="eastAsia"/>
         </w:rPr>
         <w:t>&lt;</w:t>
       </w:r>
       <w:r>
+        <w:rPr>
+          <w:rFonts w:asciiTheme="minorEastAsia" w:hAnsiTheme="minorEastAsia"/>
+        </w:rPr>
         <w:t>Affair Terminator</w:t>
       </w:r>
       <w:r>
+        <w:rPr>
+          <w:rFonts w:asciiTheme="minorEastAsia" w:hAnsiTheme="minorEastAsia"/>
+        </w:rPr>
         <w:t>&gt;</w:t>
       </w:r>
       <w:r>
         <w:rPr>
-          <w:rFonts w:hint="eastAsia"/>
+          <w:rFonts w:asciiTheme="minorEastAsia" w:hAnsiTheme="minorEastAsia" w:hint="eastAsia"/>
         </w:rPr>
         <w:t>平台功能架構圖</w:t>
       </w:r>
@@ -1544,55 +1297,37 @@
       </w:pPr>
       <w:r>
         <w:object w:dxaOrig="11256" w:dyaOrig="11316">
-          <v:shape id="_x0000_i1026" type="#_x0000_t75" style="width:310.2pt;height:312pt" o:ole="">
+          <v:shape id="_x0000_i1026" type="#_x0000_t75" style="width:310.3pt;height:312pt" o:ole="">
             <v:imagedata r:id="rId9" o:title=""/>
           </v:shape>
-          <o:OLEObject Type="Embed" ProgID="Visio.Drawing.15" ShapeID="_x0000_i1026" DrawAspect="Content" ObjectID="_1605030906" r:id="rId10"/>
+          <o:OLEObject Type="Embed" ProgID="Visio.Drawing.15" ShapeID="_x0000_i1026" DrawAspect="Content" ObjectID="_1606768391" r:id="rId10"/>
         </w:object>
       </w:r>
     </w:p>
     <w:p>
       <w:pPr>
         <w:jc w:val="center"/>
-      </w:pPr>
-      <w:r>
-        <w:rPr>
-          <w:rFonts w:hint="eastAsia"/>
-        </w:rPr>
-        <w:t>圖</w:t>
-      </w:r>
-      <w:r>
-        <w:rPr>
-          <w:rFonts w:hint="eastAsia"/>
-        </w:rPr>
-        <w:t>2</w:t>
-      </w:r>
-      <w:r>
-        <w:rPr>
-          <w:rFonts w:hint="eastAsia"/>
-        </w:rPr>
-        <w:t>、</w:t>
-      </w:r>
-      <w:r>
-        <w:rPr>
-          <w:rFonts w:hint="eastAsia"/>
-        </w:rPr>
-        <w:t>&lt;A</w:t>
-      </w:r>
-      <w:r>
+        <w:rPr>
+          <w:rFonts w:asciiTheme="minorEastAsia" w:hAnsiTheme="minorEastAsia"/>
+        </w:rPr>
+      </w:pPr>
+      <w:r>
+        <w:rPr>
+          <w:rFonts w:asciiTheme="minorEastAsia" w:hAnsiTheme="minorEastAsia" w:hint="eastAsia"/>
+        </w:rPr>
+        <w:t>圖2、&lt;A</w:t>
+      </w:r>
+      <w:r>
+        <w:rPr>
+          <w:rFonts w:asciiTheme="minorEastAsia" w:hAnsiTheme="minorEastAsia"/>
+        </w:rPr>
         <w:t>ffair Terminator&gt;</w:t>
       </w:r>
       <w:r>
         <w:rPr>
-          <w:rFonts w:hint="eastAsia"/>
-        </w:rPr>
-        <w:t xml:space="preserve"> </w:t>
-      </w:r>
-      <w:r>
-        <w:rPr>
-          <w:rFonts w:hint="eastAsia"/>
-        </w:rPr>
-        <w:t>使用者案例圖</w:t>
+          <w:rFonts w:asciiTheme="minorEastAsia" w:hAnsiTheme="minorEastAsia" w:hint="eastAsia"/>
+        </w:rPr>
+        <w:t xml:space="preserve"> 使用者案例圖</w:t>
       </w:r>
     </w:p>
     <w:p>
@@ -1601,10 +1336,10 @@
       </w:pPr>
       <w:r>
         <w:object w:dxaOrig="16080" w:dyaOrig="11713">
-          <v:shape id="_x0000_i1027" type="#_x0000_t75" style="width:414.6pt;height:302.4pt" o:ole="">
+          <v:shape id="_x0000_i1027" type="#_x0000_t75" style="width:414.85pt;height:302.55pt" o:ole="">
             <v:imagedata r:id="rId11" o:title=""/>
           </v:shape>
-          <o:OLEObject Type="Embed" ProgID="Visio.Drawing.15" ShapeID="_x0000_i1027" DrawAspect="Content" ObjectID="_1605030907" r:id="rId12"/>
+          <o:OLEObject Type="Embed" ProgID="Visio.Drawing.15" ShapeID="_x0000_i1027" DrawAspect="Content" ObjectID="_1606768392" r:id="rId12"/>
         </w:object>
       </w:r>
     </w:p>
@@ -1612,7 +1347,7 @@
       <w:pPr>
         <w:jc w:val="center"/>
         <w:rPr>
-          <w:rFonts w:asciiTheme="minorEastAsia" w:hAnsiTheme="minorEastAsia" w:hint="eastAsia"/>
+          <w:rFonts w:asciiTheme="minorEastAsia" w:hAnsiTheme="minorEastAsia"/>
           <w:szCs w:val="24"/>
         </w:rPr>
       </w:pPr>
@@ -1644,6 +1379,507 @@
         </w:rPr>
         <w:t>系統架構圖</w:t>
       </w:r>
+    </w:p>
+    <w:p>
+      <w:pPr>
+        <w:jc w:val="center"/>
+        <w:rPr>
+          <w:rFonts w:asciiTheme="minorEastAsia" w:hAnsiTheme="minorEastAsia" w:hint="eastAsia"/>
+          <w:szCs w:val="24"/>
+        </w:rPr>
+      </w:pPr>
+      <w:r>
+        <w:object w:dxaOrig="18469" w:dyaOrig="12984">
+          <v:shape id="_x0000_i1034" type="#_x0000_t75" style="width:414.85pt;height:291.45pt" o:ole="">
+            <v:imagedata r:id="rId13" o:title=""/>
+          </v:shape>
+          <o:OLEObject Type="Embed" ProgID="Visio.Drawing.15" ShapeID="_x0000_i1034" DrawAspect="Content" ObjectID="_1606768393" r:id="rId14"/>
+        </w:object>
+      </w:r>
+    </w:p>
+    <w:p>
+      <w:pPr>
+        <w:rPr>
+          <w:rFonts w:asciiTheme="minorEastAsia" w:hAnsiTheme="minorEastAsia"/>
+          <w:szCs w:val="24"/>
+        </w:rPr>
+      </w:pPr>
+      <w:r>
+        <w:rPr>
+          <w:rFonts w:asciiTheme="minorEastAsia" w:hAnsiTheme="minorEastAsia"/>
+          <w:szCs w:val="24"/>
+        </w:rPr>
+        <w:tab/>
+      </w:r>
+      <w:r>
+        <w:rPr>
+          <w:rFonts w:asciiTheme="minorEastAsia" w:hAnsiTheme="minorEastAsia"/>
+          <w:szCs w:val="24"/>
+        </w:rPr>
+        <w:tab/>
+      </w:r>
+      <w:r>
+        <w:rPr>
+          <w:rFonts w:asciiTheme="minorEastAsia" w:hAnsiTheme="minorEastAsia"/>
+          <w:szCs w:val="24"/>
+        </w:rPr>
+        <w:tab/>
+      </w:r>
+      <w:r>
+        <w:rPr>
+          <w:rFonts w:asciiTheme="minorEastAsia" w:hAnsiTheme="minorEastAsia"/>
+          <w:szCs w:val="24"/>
+        </w:rPr>
+        <w:tab/>
+      </w:r>
+      <w:r>
+        <w:rPr>
+          <w:rFonts w:asciiTheme="minorEastAsia" w:hAnsiTheme="minorEastAsia" w:hint="eastAsia"/>
+          <w:szCs w:val="24"/>
+        </w:rPr>
+        <w:t xml:space="preserve">   圖</w:t>
+      </w:r>
+      <w:r>
+        <w:rPr>
+          <w:rFonts w:asciiTheme="minorEastAsia" w:hAnsiTheme="minorEastAsia"/>
+          <w:szCs w:val="24"/>
+        </w:rPr>
+        <w:t>4</w:t>
+      </w:r>
+      <w:r>
+        <w:rPr>
+          <w:rFonts w:asciiTheme="minorEastAsia" w:hAnsiTheme="minorEastAsia" w:hint="eastAsia"/>
+          <w:szCs w:val="24"/>
+        </w:rPr>
+        <w:t>、&lt;</w:t>
+      </w:r>
+      <w:r>
+        <w:rPr>
+          <w:rFonts w:asciiTheme="minorEastAsia" w:hAnsiTheme="minorEastAsia"/>
+          <w:szCs w:val="24"/>
+        </w:rPr>
+        <w:t xml:space="preserve">Affair Terminator&gt; </w:t>
+      </w:r>
+      <w:r>
+        <w:rPr>
+          <w:rFonts w:asciiTheme="minorEastAsia" w:hAnsiTheme="minorEastAsia" w:hint="eastAsia"/>
+          <w:szCs w:val="24"/>
+        </w:rPr>
+        <w:t>使用者操作循序圖</w:t>
+      </w:r>
+    </w:p>
+    <w:p>
+      <w:pPr>
+        <w:rPr>
+          <w:rFonts w:asciiTheme="minorEastAsia" w:hAnsiTheme="minorEastAsia"/>
+          <w:szCs w:val="24"/>
+        </w:rPr>
+      </w:pPr>
+      <w:r>
+        <w:rPr>
+          <w:rFonts w:asciiTheme="minorEastAsia" w:hAnsiTheme="minorEastAsia"/>
+          <w:szCs w:val="24"/>
+        </w:rPr>
+        <w:tab/>
+      </w:r>
+      <w:r>
+        <w:rPr>
+          <w:rFonts w:asciiTheme="minorEastAsia" w:hAnsiTheme="minorEastAsia"/>
+          <w:szCs w:val="24"/>
+        </w:rPr>
+        <w:tab/>
+      </w:r>
+      <w:r>
+        <w:rPr>
+          <w:rFonts w:asciiTheme="minorEastAsia" w:hAnsiTheme="minorEastAsia"/>
+          <w:szCs w:val="24"/>
+        </w:rPr>
+        <w:tab/>
+      </w:r>
+      <w:r>
+        <w:rPr>
+          <w:rFonts w:asciiTheme="minorEastAsia" w:hAnsiTheme="minorEastAsia"/>
+          <w:szCs w:val="24"/>
+        </w:rPr>
+        <w:tab/>
+      </w:r>
+      <w:r>
+        <w:rPr>
+          <w:rFonts w:asciiTheme="minorEastAsia" w:hAnsiTheme="minorEastAsia" w:hint="eastAsia"/>
+          <w:szCs w:val="24"/>
+        </w:rPr>
+        <w:t xml:space="preserve">   圖5、&lt;A</w:t>
+      </w:r>
+      <w:r>
+        <w:rPr>
+          <w:rFonts w:asciiTheme="minorEastAsia" w:hAnsiTheme="minorEastAsia"/>
+          <w:szCs w:val="24"/>
+        </w:rPr>
+        <w:t>ffair Terminator&gt;</w:t>
+      </w:r>
+      <w:r>
+        <w:rPr>
+          <w:rFonts w:asciiTheme="minorEastAsia" w:hAnsiTheme="minorEastAsia" w:hint="eastAsia"/>
+          <w:szCs w:val="24"/>
+        </w:rPr>
+        <w:t xml:space="preserve"> 會員操作循序圖</w:t>
+      </w:r>
+    </w:p>
+    <w:p>
+      <w:pPr>
+        <w:rPr>
+          <w:rFonts w:asciiTheme="minorEastAsia" w:hAnsiTheme="minorEastAsia"/>
+          <w:szCs w:val="24"/>
+        </w:rPr>
+      </w:pPr>
+      <w:r>
+        <w:rPr>
+          <w:rFonts w:asciiTheme="minorEastAsia" w:hAnsiTheme="minorEastAsia"/>
+          <w:szCs w:val="24"/>
+        </w:rPr>
+        <w:tab/>
+      </w:r>
+      <w:r>
+        <w:rPr>
+          <w:rFonts w:asciiTheme="minorEastAsia" w:hAnsiTheme="minorEastAsia"/>
+          <w:szCs w:val="24"/>
+        </w:rPr>
+        <w:tab/>
+      </w:r>
+      <w:r>
+        <w:rPr>
+          <w:rFonts w:asciiTheme="minorEastAsia" w:hAnsiTheme="minorEastAsia"/>
+          <w:szCs w:val="24"/>
+        </w:rPr>
+        <w:tab/>
+      </w:r>
+      <w:r>
+        <w:rPr>
+          <w:rFonts w:asciiTheme="minorEastAsia" w:hAnsiTheme="minorEastAsia"/>
+          <w:szCs w:val="24"/>
+        </w:rPr>
+        <w:tab/>
+      </w:r>
+      <w:r>
+        <w:rPr>
+          <w:rFonts w:asciiTheme="minorEastAsia" w:hAnsiTheme="minorEastAsia" w:hint="eastAsia"/>
+          <w:szCs w:val="24"/>
+        </w:rPr>
+        <w:t xml:space="preserve">   圖6、&lt;</w:t>
+      </w:r>
+      <w:r>
+        <w:rPr>
+          <w:rFonts w:asciiTheme="minorEastAsia" w:hAnsiTheme="minorEastAsia"/>
+          <w:szCs w:val="24"/>
+        </w:rPr>
+        <w:t>Affair Terminator&gt;</w:t>
+      </w:r>
+      <w:r>
+        <w:rPr>
+          <w:rFonts w:asciiTheme="minorEastAsia" w:hAnsiTheme="minorEastAsia" w:hint="eastAsia"/>
+          <w:szCs w:val="24"/>
+        </w:rPr>
+        <w:t xml:space="preserve"> 偵探操作循序圖</w:t>
+      </w:r>
+    </w:p>
+    <w:p>
+      <w:pPr>
+        <w:rPr>
+          <w:rFonts w:asciiTheme="minorEastAsia" w:hAnsiTheme="minorEastAsia"/>
+          <w:szCs w:val="24"/>
+        </w:rPr>
+      </w:pPr>
+      <w:r>
+        <w:rPr>
+          <w:rFonts w:asciiTheme="minorEastAsia" w:hAnsiTheme="minorEastAsia"/>
+          <w:szCs w:val="24"/>
+        </w:rPr>
+        <w:lastRenderedPageBreak/>
+        <w:tab/>
+      </w:r>
+      <w:r>
+        <w:rPr>
+          <w:rFonts w:asciiTheme="minorEastAsia" w:hAnsiTheme="minorEastAsia"/>
+          <w:szCs w:val="24"/>
+        </w:rPr>
+        <w:tab/>
+      </w:r>
+      <w:r>
+        <w:rPr>
+          <w:rFonts w:asciiTheme="minorEastAsia" w:hAnsiTheme="minorEastAsia"/>
+          <w:szCs w:val="24"/>
+        </w:rPr>
+        <w:tab/>
+      </w:r>
+      <w:r>
+        <w:rPr>
+          <w:rFonts w:asciiTheme="minorEastAsia" w:hAnsiTheme="minorEastAsia"/>
+          <w:szCs w:val="24"/>
+        </w:rPr>
+        <w:tab/>
+      </w:r>
+      <w:r>
+        <w:rPr>
+          <w:rFonts w:asciiTheme="minorEastAsia" w:hAnsiTheme="minorEastAsia" w:hint="eastAsia"/>
+          <w:szCs w:val="24"/>
+        </w:rPr>
+        <w:t xml:space="preserve">   圖7、&lt;</w:t>
+      </w:r>
+      <w:r>
+        <w:rPr>
+          <w:rFonts w:asciiTheme="minorEastAsia" w:hAnsiTheme="minorEastAsia"/>
+          <w:szCs w:val="24"/>
+        </w:rPr>
+        <w:t xml:space="preserve">Affair Terminator&gt; </w:t>
+      </w:r>
+      <w:r>
+        <w:rPr>
+          <w:rFonts w:asciiTheme="minorEastAsia" w:hAnsiTheme="minorEastAsia" w:hint="eastAsia"/>
+          <w:szCs w:val="24"/>
+        </w:rPr>
+        <w:t>管理者操作循序圖</w:t>
+      </w:r>
+    </w:p>
+    <w:p>
+      <w:pPr>
+        <w:rPr>
+          <w:rFonts w:asciiTheme="minorEastAsia" w:hAnsiTheme="minorEastAsia" w:hint="eastAsia"/>
+          <w:szCs w:val="24"/>
+        </w:rPr>
+      </w:pPr>
+      <w:r>
+        <w:object w:dxaOrig="13692" w:dyaOrig="10489">
+          <v:shape id="_x0000_i1036" type="#_x0000_t75" style="width:429.45pt;height:329.15pt" o:ole="">
+            <v:imagedata r:id="rId15" o:title=""/>
+          </v:shape>
+          <o:OLEObject Type="Embed" ProgID="Visio.Drawing.15" ShapeID="_x0000_i1036" DrawAspect="Content" ObjectID="_1606768394" r:id="rId16"/>
+        </w:object>
+      </w:r>
+    </w:p>
+    <w:p>
+      <w:pPr>
+        <w:rPr>
+          <w:rFonts w:asciiTheme="minorEastAsia" w:hAnsiTheme="minorEastAsia"/>
+          <w:szCs w:val="24"/>
+        </w:rPr>
+      </w:pPr>
+      <w:r>
+        <w:rPr>
+          <w:rFonts w:asciiTheme="minorEastAsia" w:hAnsiTheme="minorEastAsia"/>
+          <w:szCs w:val="24"/>
+        </w:rPr>
+        <w:tab/>
+      </w:r>
+      <w:r>
+        <w:rPr>
+          <w:rFonts w:asciiTheme="minorEastAsia" w:hAnsiTheme="minorEastAsia"/>
+          <w:szCs w:val="24"/>
+        </w:rPr>
+        <w:tab/>
+      </w:r>
+      <w:r>
+        <w:rPr>
+          <w:rFonts w:asciiTheme="minorEastAsia" w:hAnsiTheme="minorEastAsia"/>
+          <w:szCs w:val="24"/>
+        </w:rPr>
+        <w:tab/>
+      </w:r>
+      <w:r>
+        <w:rPr>
+          <w:rFonts w:asciiTheme="minorEastAsia" w:hAnsiTheme="minorEastAsia"/>
+          <w:szCs w:val="24"/>
+        </w:rPr>
+        <w:tab/>
+      </w:r>
+      <w:r>
+        <w:rPr>
+          <w:rFonts w:asciiTheme="minorEastAsia" w:hAnsiTheme="minorEastAsia" w:hint="eastAsia"/>
+          <w:szCs w:val="24"/>
+        </w:rPr>
+        <w:t xml:space="preserve">   圖8、&lt;A</w:t>
+      </w:r>
+      <w:r>
+        <w:rPr>
+          <w:rFonts w:asciiTheme="minorEastAsia" w:hAnsiTheme="minorEastAsia"/>
+          <w:szCs w:val="24"/>
+        </w:rPr>
+        <w:t xml:space="preserve">ffair </w:t>
+      </w:r>
+      <w:r>
+        <w:rPr>
+          <w:rFonts w:asciiTheme="minorEastAsia" w:hAnsiTheme="minorEastAsia" w:hint="eastAsia"/>
+          <w:szCs w:val="24"/>
+        </w:rPr>
+        <w:t>T</w:t>
+      </w:r>
+      <w:r>
+        <w:rPr>
+          <w:rFonts w:asciiTheme="minorEastAsia" w:hAnsiTheme="minorEastAsia"/>
+          <w:szCs w:val="24"/>
+        </w:rPr>
+        <w:t xml:space="preserve">erminator&gt; </w:t>
+      </w:r>
+      <w:r>
+        <w:rPr>
+          <w:rFonts w:asciiTheme="minorEastAsia" w:hAnsiTheme="minorEastAsia" w:hint="eastAsia"/>
+          <w:szCs w:val="24"/>
+        </w:rPr>
+        <w:t>使用者與事件UML類別圖</w:t>
+      </w:r>
+    </w:p>
+    <w:p>
+      <w:pPr>
+        <w:rPr>
+          <w:rFonts w:asciiTheme="minorEastAsia" w:hAnsiTheme="minorEastAsia" w:hint="eastAsia"/>
+          <w:szCs w:val="24"/>
+        </w:rPr>
+      </w:pPr>
+      <w:r>
+        <w:object w:dxaOrig="19909" w:dyaOrig="10489">
+          <v:shape id="_x0000_i1039" type="#_x0000_t75" style="width:414.85pt;height:218.55pt" o:ole="">
+            <v:imagedata r:id="rId17" o:title=""/>
+          </v:shape>
+          <o:OLEObject Type="Embed" ProgID="Visio.Drawing.15" ShapeID="_x0000_i1039" DrawAspect="Content" ObjectID="_1606768395" r:id="rId18"/>
+        </w:object>
+      </w:r>
+    </w:p>
+    <w:p>
+      <w:pPr>
+        <w:rPr>
+          <w:rFonts w:asciiTheme="minorEastAsia" w:hAnsiTheme="minorEastAsia"/>
+          <w:szCs w:val="24"/>
+        </w:rPr>
+      </w:pPr>
+      <w:r>
+        <w:rPr>
+          <w:rFonts w:asciiTheme="minorEastAsia" w:hAnsiTheme="minorEastAsia"/>
+          <w:szCs w:val="24"/>
+        </w:rPr>
+        <w:tab/>
+      </w:r>
+      <w:r>
+        <w:rPr>
+          <w:rFonts w:asciiTheme="minorEastAsia" w:hAnsiTheme="minorEastAsia"/>
+          <w:szCs w:val="24"/>
+        </w:rPr>
+        <w:tab/>
+      </w:r>
+      <w:r>
+        <w:rPr>
+          <w:rFonts w:asciiTheme="minorEastAsia" w:hAnsiTheme="minorEastAsia"/>
+          <w:szCs w:val="24"/>
+        </w:rPr>
+        <w:tab/>
+      </w:r>
+      <w:r>
+        <w:rPr>
+          <w:rFonts w:asciiTheme="minorEastAsia" w:hAnsiTheme="minorEastAsia"/>
+          <w:szCs w:val="24"/>
+        </w:rPr>
+        <w:tab/>
+      </w:r>
+      <w:r>
+        <w:rPr>
+          <w:rFonts w:asciiTheme="minorEastAsia" w:hAnsiTheme="minorEastAsia" w:hint="eastAsia"/>
+          <w:szCs w:val="24"/>
+        </w:rPr>
+        <w:t xml:space="preserve">   圖9、&lt;A</w:t>
+      </w:r>
+      <w:r>
+        <w:rPr>
+          <w:rFonts w:asciiTheme="minorEastAsia" w:hAnsiTheme="minorEastAsia"/>
+          <w:szCs w:val="24"/>
+        </w:rPr>
+        <w:t xml:space="preserve">ffair Terminator&gt; </w:t>
+      </w:r>
+      <w:r>
+        <w:rPr>
+          <w:rFonts w:asciiTheme="minorEastAsia" w:hAnsiTheme="minorEastAsia" w:hint="eastAsia"/>
+          <w:szCs w:val="24"/>
+        </w:rPr>
+        <w:t>前端介面UML類別圖</w:t>
+      </w:r>
+    </w:p>
+    <w:p>
+      <w:pPr>
+        <w:rPr>
+          <w:rFonts w:asciiTheme="minorEastAsia" w:hAnsiTheme="minorEastAsia"/>
+          <w:szCs w:val="24"/>
+        </w:rPr>
+      </w:pPr>
+    </w:p>
+    <w:p>
+      <w:pPr>
+        <w:rPr>
+          <w:rFonts w:asciiTheme="minorEastAsia" w:hAnsiTheme="minorEastAsia"/>
+          <w:szCs w:val="24"/>
+        </w:rPr>
+      </w:pPr>
+    </w:p>
+    <w:p>
+      <w:pPr>
+        <w:rPr>
+          <w:rFonts w:asciiTheme="minorEastAsia" w:hAnsiTheme="minorEastAsia"/>
+          <w:szCs w:val="24"/>
+        </w:rPr>
+      </w:pPr>
+    </w:p>
+    <w:p>
+      <w:r>
+        <w:object w:dxaOrig="26664" w:dyaOrig="12373">
+          <v:shape id="_x0000_i1044" type="#_x0000_t75" style="width:414.85pt;height:192pt" o:ole="">
+            <v:imagedata r:id="rId19" o:title=""/>
+          </v:shape>
+          <o:OLEObject Type="Embed" ProgID="Visio.Drawing.15" ShapeID="_x0000_i1044" DrawAspect="Content" ObjectID="_1606768396" r:id="rId20"/>
+        </w:object>
+      </w:r>
+    </w:p>
+    <w:p>
+      <w:pPr>
+        <w:jc w:val="center"/>
+        <w:rPr>
+          <w:rFonts w:asciiTheme="minorEastAsia" w:hAnsiTheme="minorEastAsia"/>
+        </w:rPr>
+      </w:pPr>
+      <w:r>
+        <w:rPr>
+          <w:rFonts w:asciiTheme="minorEastAsia" w:hAnsiTheme="minorEastAsia" w:hint="eastAsia"/>
+        </w:rPr>
+        <w:t>圖</w:t>
+      </w:r>
+      <w:r>
+        <w:rPr>
+          <w:rFonts w:asciiTheme="minorEastAsia" w:hAnsiTheme="minorEastAsia" w:hint="eastAsia"/>
+        </w:rPr>
+        <w:t>10</w:t>
+      </w:r>
+      <w:r>
+        <w:rPr>
+          <w:rFonts w:asciiTheme="minorEastAsia" w:hAnsiTheme="minorEastAsia" w:hint="eastAsia"/>
+        </w:rPr>
+        <w:t xml:space="preserve">、&lt;Affair Terminator&gt; </w:t>
+      </w:r>
+      <w:r>
+        <w:rPr>
+          <w:rFonts w:asciiTheme="minorEastAsia" w:hAnsiTheme="minorEastAsia" w:hint="eastAsia"/>
+        </w:rPr>
+        <w:t>後端資料處理</w:t>
+      </w:r>
+      <w:r>
+        <w:rPr>
+          <w:rFonts w:asciiTheme="minorEastAsia" w:hAnsiTheme="minorEastAsia" w:hint="eastAsia"/>
+        </w:rPr>
+        <w:t>UML類別圖</w:t>
+      </w:r>
+      <w:bookmarkStart w:id="0" w:name="_GoBack"/>
+      <w:bookmarkEnd w:id="0"/>
+    </w:p>
+    <w:p>
+      <w:pPr>
+        <w:rPr>
+          <w:rFonts w:asciiTheme="minorEastAsia" w:hAnsiTheme="minorEastAsia" w:hint="eastAsia"/>
+        </w:rPr>
+      </w:pPr>
     </w:p>
     <w:p>
       <w:pPr>
@@ -1752,7 +1988,63 @@
                 <w:rFonts w:asciiTheme="minorEastAsia" w:hAnsiTheme="minorEastAsia" w:hint="eastAsia"/>
                 <w:szCs w:val="24"/>
               </w:rPr>
-              <w:t>使用者可以在首頁按下【討論區】按鈕進入討論區頁面，在討論區頁面可以</w:t>
+              <w:t>使用者可以在首頁按下【討論區】按鈕進入</w:t>
+            </w:r>
+            <w:r>
+              <w:rPr>
+                <w:rFonts w:asciiTheme="minorEastAsia" w:hAnsiTheme="minorEastAsia" w:hint="eastAsia"/>
+                <w:szCs w:val="24"/>
+              </w:rPr>
+              <w:t>「</w:t>
+            </w:r>
+            <w:r>
+              <w:rPr>
+                <w:rFonts w:asciiTheme="minorEastAsia" w:hAnsiTheme="minorEastAsia" w:hint="eastAsia"/>
+                <w:szCs w:val="24"/>
+              </w:rPr>
+              <w:t>討論區</w:t>
+            </w:r>
+            <w:r>
+              <w:rPr>
+                <w:rFonts w:asciiTheme="minorEastAsia" w:hAnsiTheme="minorEastAsia" w:hint="eastAsia"/>
+                <w:szCs w:val="24"/>
+              </w:rPr>
+              <w:t>」</w:t>
+            </w:r>
+            <w:r>
+              <w:rPr>
+                <w:rFonts w:asciiTheme="minorEastAsia" w:hAnsiTheme="minorEastAsia" w:hint="eastAsia"/>
+                <w:szCs w:val="24"/>
+              </w:rPr>
+              <w:t>頁面，在</w:t>
+            </w:r>
+            <w:r>
+              <w:rPr>
+                <w:rFonts w:asciiTheme="minorEastAsia" w:hAnsiTheme="minorEastAsia" w:hint="eastAsia"/>
+                <w:szCs w:val="24"/>
+              </w:rPr>
+              <w:t>「</w:t>
+            </w:r>
+            <w:r>
+              <w:rPr>
+                <w:rFonts w:asciiTheme="minorEastAsia" w:hAnsiTheme="minorEastAsia" w:hint="eastAsia"/>
+                <w:szCs w:val="24"/>
+              </w:rPr>
+              <w:t>討論區</w:t>
+            </w:r>
+            <w:r>
+              <w:rPr>
+                <w:rFonts w:asciiTheme="minorEastAsia" w:hAnsiTheme="minorEastAsia" w:hint="eastAsia"/>
+                <w:szCs w:val="24"/>
+              </w:rPr>
+              <w:t>」</w:t>
+            </w:r>
+            <w:r>
+              <w:rPr>
+                <w:rFonts w:asciiTheme="minorEastAsia" w:hAnsiTheme="minorEastAsia" w:hint="eastAsia"/>
+                <w:szCs w:val="24"/>
+              </w:rPr>
+              <w:t>頁面可以</w:t>
             </w:r>
             <w:r>
               <w:rPr>
@@ -1920,7 +2212,28 @@
                 <w:rFonts w:asciiTheme="minorEastAsia" w:hAnsiTheme="minorEastAsia" w:hint="eastAsia"/>
                 <w:szCs w:val="24"/>
               </w:rPr>
-              <w:t>個人簡介頁面，可按下【修改簡介】按鈕進行個人資料修改。可修改的資料有:綽號、信箱、生日、血型、性別、興趣、個人描述。</w:t>
+              <w:t>「</w:t>
+            </w:r>
+            <w:r>
+              <w:rPr>
+                <w:rFonts w:asciiTheme="minorEastAsia" w:hAnsiTheme="minorEastAsia" w:hint="eastAsia"/>
+                <w:szCs w:val="24"/>
+              </w:rPr>
+              <w:t>個人簡介</w:t>
+            </w:r>
+            <w:r>
+              <w:rPr>
+                <w:rFonts w:asciiTheme="minorEastAsia" w:hAnsiTheme="minorEastAsia" w:hint="eastAsia"/>
+                <w:szCs w:val="24"/>
+              </w:rPr>
+              <w:t>」</w:t>
+            </w:r>
+            <w:r>
+              <w:rPr>
+                <w:rFonts w:asciiTheme="minorEastAsia" w:hAnsiTheme="minorEastAsia" w:hint="eastAsia"/>
+                <w:szCs w:val="24"/>
+              </w:rPr>
+              <w:t>頁面，可按下【修改簡介】按鈕進行個人資料修改。可修改的資料有:綽號、信箱、生日、血型、性別、興趣、個人描述。</w:t>
             </w:r>
           </w:p>
         </w:tc>
@@ -1962,7 +2275,35 @@
                 <w:rFonts w:asciiTheme="minorEastAsia" w:hAnsiTheme="minorEastAsia" w:hint="eastAsia"/>
                 <w:szCs w:val="24"/>
               </w:rPr>
-              <w:t>使用者可以使用對話框與其他使用者進行訊息傳遞。</w:t>
+              <w:t>使用者可以使用</w:t>
+            </w:r>
+            <w:r>
+              <w:rPr>
+                <w:rFonts w:asciiTheme="minorEastAsia" w:hAnsiTheme="minorEastAsia" w:hint="eastAsia"/>
+                <w:szCs w:val="24"/>
+              </w:rPr>
+              <w:t>「</w:t>
+            </w:r>
+            <w:r>
+              <w:rPr>
+                <w:rFonts w:asciiTheme="minorEastAsia" w:hAnsiTheme="minorEastAsia" w:hint="eastAsia"/>
+                <w:szCs w:val="24"/>
+              </w:rPr>
+              <w:t>對話框</w:t>
+            </w:r>
+            <w:r>
+              <w:rPr>
+                <w:rFonts w:asciiTheme="minorEastAsia" w:hAnsiTheme="minorEastAsia" w:hint="eastAsia"/>
+                <w:szCs w:val="24"/>
+              </w:rPr>
+              <w:t>」</w:t>
+            </w:r>
+            <w:r>
+              <w:rPr>
+                <w:rFonts w:asciiTheme="minorEastAsia" w:hAnsiTheme="minorEastAsia" w:hint="eastAsia"/>
+                <w:szCs w:val="24"/>
+              </w:rPr>
+              <w:t>與其他使用者進行訊息傳遞。</w:t>
             </w:r>
           </w:p>
         </w:tc>
@@ -2008,7 +2349,14 @@
                 <w:rFonts w:asciiTheme="minorEastAsia" w:hAnsiTheme="minorEastAsia" w:hint="eastAsia"/>
                 <w:szCs w:val="24"/>
               </w:rPr>
-              <w:t>使用者可以在首頁按下【線上學習】按鈕</w:t>
+              <w:t>使用者可以在首頁按下【線上學習】按鈕進入</w:t>
+            </w:r>
+            <w:r>
+              <w:rPr>
+                <w:rFonts w:asciiTheme="minorEastAsia" w:hAnsiTheme="minorEastAsia" w:hint="eastAsia"/>
+                <w:szCs w:val="24"/>
+              </w:rPr>
+              <w:t>「</w:t>
             </w:r>
             <w:proofErr w:type="gramStart"/>
             <w:r>
@@ -2016,9 +2364,16 @@
                 <w:rFonts w:asciiTheme="minorEastAsia" w:hAnsiTheme="minorEastAsia" w:hint="eastAsia"/>
                 <w:szCs w:val="24"/>
               </w:rPr>
-              <w:t>進入線上學習</w:t>
+              <w:t>線上學習</w:t>
             </w:r>
             <w:proofErr w:type="gramEnd"/>
+            <w:r>
+              <w:rPr>
+                <w:rFonts w:asciiTheme="minorEastAsia" w:hAnsiTheme="minorEastAsia" w:hint="eastAsia"/>
+                <w:szCs w:val="24"/>
+              </w:rPr>
+              <w:t>」</w:t>
+            </w:r>
             <w:r>
               <w:rPr>
                 <w:rFonts w:asciiTheme="minorEastAsia" w:hAnsiTheme="minorEastAsia" w:hint="eastAsia"/>
@@ -2174,14 +2529,21 @@
                 <w:rFonts w:asciiTheme="minorEastAsia" w:hAnsiTheme="minorEastAsia" w:hint="eastAsia"/>
                 <w:szCs w:val="24"/>
               </w:rPr>
-              <w:t>偵探可經由首頁之【偵探註冊】之按鈕進入</w:t>
-            </w:r>
-            <w:r>
-              <w:rPr>
-                <w:rFonts w:asciiTheme="minorEastAsia" w:hAnsiTheme="minorEastAsia" w:hint="eastAsia"/>
-                <w:szCs w:val="24"/>
-              </w:rPr>
-              <w:t>【</w:t>
+              <w:t>偵探可經由首頁之【偵探註冊】</w:t>
+            </w:r>
+            <w:r>
+              <w:rPr>
+                <w:rFonts w:asciiTheme="minorEastAsia" w:hAnsiTheme="minorEastAsia" w:hint="eastAsia"/>
+                <w:szCs w:val="24"/>
+              </w:rPr>
+              <w:t>按鈕進入</w:t>
+            </w:r>
+            <w:r>
+              <w:rPr>
+                <w:rFonts w:asciiTheme="minorEastAsia" w:hAnsiTheme="minorEastAsia" w:hint="eastAsia"/>
+                <w:szCs w:val="24"/>
+              </w:rPr>
+              <w:t>「</w:t>
             </w:r>
             <w:r>
               <w:rPr>
@@ -2195,7 +2557,7 @@
                 <w:rFonts w:asciiTheme="minorEastAsia" w:hAnsiTheme="minorEastAsia" w:hint="eastAsia"/>
                 <w:szCs w:val="24"/>
               </w:rPr>
-              <w:t>】</w:t>
+              <w:t>」</w:t>
             </w:r>
             <w:r>
               <w:rPr>
@@ -2230,15 +2592,7 @@
                 <w:rFonts w:asciiTheme="minorEastAsia" w:hAnsiTheme="minorEastAsia" w:hint="eastAsia"/>
                 <w:szCs w:val="24"/>
               </w:rPr>
-              <w:t>偵探須提供個人證件</w:t>
-            </w:r>
-            <w:r>
-              <w:rPr>
-                <w:rFonts w:asciiTheme="minorEastAsia" w:hAnsiTheme="minorEastAsia" w:hint="eastAsia"/>
-                <w:szCs w:val="24"/>
-              </w:rPr>
-              <w:lastRenderedPageBreak/>
-              <w:t>與相關從業執照，經審查通過後才能成功註冊。</w:t>
+              <w:t>偵探須提供個人證件與相關從業執照，經審查通過後才能成功註冊。</w:t>
             </w:r>
           </w:p>
         </w:tc>
@@ -2287,7 +2641,14 @@
                 <w:rFonts w:asciiTheme="minorEastAsia" w:hAnsiTheme="minorEastAsia" w:hint="eastAsia"/>
                 <w:szCs w:val="24"/>
               </w:rPr>
-              <w:t>偵探可以在【任務公告欄】上接受委託人之公佈之任務。委託人主動委託之任務可以選擇接受或拒絕。</w:t>
+              <w:t>偵探可以在「任務公告欄」</w:t>
+            </w:r>
+            <w:r>
+              <w:rPr>
+                <w:rFonts w:asciiTheme="minorEastAsia" w:hAnsiTheme="minorEastAsia" w:hint="eastAsia"/>
+                <w:szCs w:val="24"/>
+              </w:rPr>
+              <w:t>上接受委託人之公佈之任務。委託人主動委託之任務可以選擇接受或拒絕。</w:t>
             </w:r>
           </w:p>
         </w:tc>
@@ -2357,7 +2718,43 @@
                 <w:rFonts w:asciiTheme="minorEastAsia" w:hAnsiTheme="minorEastAsia" w:hint="eastAsia"/>
                 <w:szCs w:val="24"/>
               </w:rPr>
-              <w:t>右上方之使用者狀態欄按下【事件處理】按鈕進入</w:t>
+              <w:t>右上方之</w:t>
+            </w:r>
+            <w:r>
+              <w:rPr>
+                <w:rFonts w:asciiTheme="minorEastAsia" w:hAnsiTheme="minorEastAsia" w:hint="eastAsia"/>
+                <w:szCs w:val="24"/>
+              </w:rPr>
+              <w:t>「</w:t>
+            </w:r>
+            <w:r>
+              <w:rPr>
+                <w:rFonts w:asciiTheme="minorEastAsia" w:hAnsiTheme="minorEastAsia" w:hint="eastAsia"/>
+                <w:szCs w:val="24"/>
+              </w:rPr>
+              <w:t>使用者狀態欄</w:t>
+            </w:r>
+            <w:r>
+              <w:rPr>
+                <w:rFonts w:asciiTheme="minorEastAsia" w:hAnsiTheme="minorEastAsia" w:hint="eastAsia"/>
+                <w:szCs w:val="24"/>
+              </w:rPr>
+              <w:t>」</w:t>
+            </w:r>
+            <w:r>
+              <w:rPr>
+                <w:rFonts w:asciiTheme="minorEastAsia" w:hAnsiTheme="minorEastAsia" w:hint="eastAsia"/>
+                <w:szCs w:val="24"/>
+              </w:rPr>
+              <w:t>按下【事件處理】按鈕</w:t>
+            </w:r>
+            <w:r>
+              <w:rPr>
+                <w:rFonts w:asciiTheme="minorEastAsia" w:hAnsiTheme="minorEastAsia" w:hint="eastAsia"/>
+                <w:szCs w:val="24"/>
+              </w:rPr>
+              <w:lastRenderedPageBreak/>
+              <w:t>進入</w:t>
             </w:r>
             <w:proofErr w:type="gramStart"/>
             <w:r>
@@ -2373,7 +2770,28 @@
                 <w:rFonts w:asciiTheme="minorEastAsia" w:hAnsiTheme="minorEastAsia" w:hint="eastAsia"/>
                 <w:szCs w:val="24"/>
               </w:rPr>
-              <w:t>事件處理儀表板查看</w:t>
+              <w:t>「</w:t>
+            </w:r>
+            <w:r>
+              <w:rPr>
+                <w:rFonts w:asciiTheme="minorEastAsia" w:hAnsiTheme="minorEastAsia" w:hint="eastAsia"/>
+                <w:szCs w:val="24"/>
+              </w:rPr>
+              <w:t>事件處理儀表板</w:t>
+            </w:r>
+            <w:r>
+              <w:rPr>
+                <w:rFonts w:asciiTheme="minorEastAsia" w:hAnsiTheme="minorEastAsia" w:hint="eastAsia"/>
+                <w:szCs w:val="24"/>
+              </w:rPr>
+              <w:t>」</w:t>
+            </w:r>
+            <w:r>
+              <w:rPr>
+                <w:rFonts w:asciiTheme="minorEastAsia" w:hAnsiTheme="minorEastAsia" w:hint="eastAsia"/>
+                <w:szCs w:val="24"/>
+              </w:rPr>
+              <w:t>查看</w:t>
             </w:r>
             <w:r>
               <w:rPr>
@@ -2437,6 +2855,7 @@
                 <w:rFonts w:asciiTheme="minorEastAsia" w:hAnsiTheme="minorEastAsia" w:hint="eastAsia"/>
                 <w:szCs w:val="24"/>
               </w:rPr>
+              <w:lastRenderedPageBreak/>
               <w:t>過往事件查詢</w:t>
             </w:r>
           </w:p>
@@ -2464,7 +2883,35 @@
                 <w:rFonts w:asciiTheme="minorEastAsia" w:hAnsiTheme="minorEastAsia" w:hint="eastAsia"/>
                 <w:szCs w:val="24"/>
               </w:rPr>
-              <w:t>之使用者狀態欄按下【事件處理】按鈕進入</w:t>
+              <w:t>之</w:t>
+            </w:r>
+            <w:r>
+              <w:rPr>
+                <w:rFonts w:asciiTheme="minorEastAsia" w:hAnsiTheme="minorEastAsia" w:hint="eastAsia"/>
+                <w:szCs w:val="24"/>
+              </w:rPr>
+              <w:t>「</w:t>
+            </w:r>
+            <w:r>
+              <w:rPr>
+                <w:rFonts w:asciiTheme="minorEastAsia" w:hAnsiTheme="minorEastAsia" w:hint="eastAsia"/>
+                <w:szCs w:val="24"/>
+              </w:rPr>
+              <w:t>使用者狀態欄</w:t>
+            </w:r>
+            <w:r>
+              <w:rPr>
+                <w:rFonts w:asciiTheme="minorEastAsia" w:hAnsiTheme="minorEastAsia" w:hint="eastAsia"/>
+                <w:szCs w:val="24"/>
+              </w:rPr>
+              <w:t>」</w:t>
+            </w:r>
+            <w:r>
+              <w:rPr>
+                <w:rFonts w:asciiTheme="minorEastAsia" w:hAnsiTheme="minorEastAsia" w:hint="eastAsia"/>
+                <w:szCs w:val="24"/>
+              </w:rPr>
+              <w:t>按下【事件處理】按鈕進入</w:t>
             </w:r>
             <w:proofErr w:type="gramStart"/>
             <w:r>
@@ -2480,7 +2927,28 @@
                 <w:rFonts w:asciiTheme="minorEastAsia" w:hAnsiTheme="minorEastAsia" w:hint="eastAsia"/>
                 <w:szCs w:val="24"/>
               </w:rPr>
-              <w:t>事件處理儀表板查看【過往事件列表】，可以了解之前所偵辦之任務的詳細資料與歷史進程。</w:t>
+              <w:t>「</w:t>
+            </w:r>
+            <w:r>
+              <w:rPr>
+                <w:rFonts w:asciiTheme="minorEastAsia" w:hAnsiTheme="minorEastAsia" w:hint="eastAsia"/>
+                <w:szCs w:val="24"/>
+              </w:rPr>
+              <w:t>事件處理儀表板</w:t>
+            </w:r>
+            <w:r>
+              <w:rPr>
+                <w:rFonts w:asciiTheme="minorEastAsia" w:hAnsiTheme="minorEastAsia" w:hint="eastAsia"/>
+                <w:szCs w:val="24"/>
+              </w:rPr>
+              <w:t>」查看「過往事件列表」</w:t>
+            </w:r>
+            <w:r>
+              <w:rPr>
+                <w:rFonts w:asciiTheme="minorEastAsia" w:hAnsiTheme="minorEastAsia" w:hint="eastAsia"/>
+                <w:szCs w:val="24"/>
+              </w:rPr>
+              <w:t>，可以了解之前所偵辦之任務的詳細資料與歷史進程。</w:t>
             </w:r>
           </w:p>
         </w:tc>
@@ -2522,7 +2990,14 @@
                 <w:rFonts w:asciiTheme="minorEastAsia" w:hAnsiTheme="minorEastAsia" w:hint="eastAsia"/>
                 <w:szCs w:val="24"/>
               </w:rPr>
-              <w:t>偵探可在【事件處理儀表板】按下【數據查詢</w:t>
+              <w:t>偵探可在「事件處理儀表板」</w:t>
+            </w:r>
+            <w:r>
+              <w:rPr>
+                <w:rFonts w:asciiTheme="minorEastAsia" w:hAnsiTheme="minorEastAsia" w:hint="eastAsia"/>
+                <w:szCs w:val="24"/>
+              </w:rPr>
+              <w:t>按下【數據查詢</w:t>
             </w:r>
             <w:r>
               <w:rPr>
@@ -2578,7 +3053,14 @@
                 <w:rFonts w:asciiTheme="minorEastAsia" w:hAnsiTheme="minorEastAsia" w:hint="eastAsia"/>
                 <w:szCs w:val="24"/>
               </w:rPr>
-              <w:t>【個人簡介】上會顯示使用者替偵探打的分數。</w:t>
+              <w:t>「個人簡介」</w:t>
+            </w:r>
+            <w:r>
+              <w:rPr>
+                <w:rFonts w:asciiTheme="minorEastAsia" w:hAnsiTheme="minorEastAsia" w:hint="eastAsia"/>
+                <w:szCs w:val="24"/>
+              </w:rPr>
+              <w:t>上會顯示使用者替偵探打的分數。</w:t>
             </w:r>
           </w:p>
           <w:p>
@@ -2593,7 +3075,14 @@
                 <w:rFonts w:asciiTheme="minorEastAsia" w:hAnsiTheme="minorEastAsia" w:hint="eastAsia"/>
                 <w:szCs w:val="24"/>
               </w:rPr>
-              <w:t>偵探可在【個人簡介】上傳影片做</w:t>
+              <w:t>偵探可在「個人簡介」</w:t>
+            </w:r>
+            <w:r>
+              <w:rPr>
+                <w:rFonts w:asciiTheme="minorEastAsia" w:hAnsiTheme="minorEastAsia" w:hint="eastAsia"/>
+                <w:szCs w:val="24"/>
+              </w:rPr>
+              <w:t>上傳影片做</w:t>
             </w:r>
             <w:r>
               <w:rPr>
@@ -2614,7 +3103,14 @@
                 <w:rFonts w:asciiTheme="minorEastAsia" w:hAnsiTheme="minorEastAsia" w:hint="eastAsia"/>
                 <w:szCs w:val="24"/>
               </w:rPr>
-              <w:t>【偵探推薦】頁面上。</w:t>
+              <w:t>「偵探推薦」</w:t>
+            </w:r>
+            <w:r>
+              <w:rPr>
+                <w:rFonts w:asciiTheme="minorEastAsia" w:hAnsiTheme="minorEastAsia" w:hint="eastAsia"/>
+                <w:szCs w:val="24"/>
+              </w:rPr>
+              <w:t>頁面上。</w:t>
             </w:r>
           </w:p>
         </w:tc>
@@ -2756,7 +3252,14 @@
                 <w:rFonts w:asciiTheme="minorEastAsia" w:hAnsiTheme="minorEastAsia" w:hint="eastAsia"/>
                 <w:szCs w:val="24"/>
               </w:rPr>
-              <w:t>使用者可在首頁按下【會員註冊】按鈕進入【會員註冊】頁面，填妥帳號密碼與個人簡介後便完成註冊。</w:t>
+              <w:t>使用者可在首頁按下【會員註冊】按鈕進入「會員註冊」</w:t>
+            </w:r>
+            <w:r>
+              <w:rPr>
+                <w:rFonts w:asciiTheme="minorEastAsia" w:hAnsiTheme="minorEastAsia" w:hint="eastAsia"/>
+                <w:szCs w:val="24"/>
+              </w:rPr>
+              <w:t>頁面，填妥帳號密碼與個人簡介後便完成註冊。</w:t>
             </w:r>
           </w:p>
         </w:tc>
@@ -2805,7 +3308,21 @@
                 <w:rFonts w:asciiTheme="minorEastAsia" w:hAnsiTheme="minorEastAsia" w:hint="eastAsia"/>
                 <w:szCs w:val="24"/>
               </w:rPr>
-              <w:t>在首頁按下【偵探推薦】，藉由不同的業務分類，找到自己適合的偵探並按下【委託】按鈕進入【委託事件】頁面填妥委託事件的詳細內容。</w:t>
+              <w:t>在首頁按下【偵探推薦】</w:t>
+            </w:r>
+            <w:r>
+              <w:rPr>
+                <w:rFonts w:asciiTheme="minorEastAsia" w:hAnsiTheme="minorEastAsia" w:hint="eastAsia"/>
+                <w:szCs w:val="24"/>
+              </w:rPr>
+              <w:t>按鈕，藉由不同的業務分類，找到自己適合的偵探並按下【委託】按鈕進入「委託事件」</w:t>
+            </w:r>
+            <w:r>
+              <w:rPr>
+                <w:rFonts w:asciiTheme="minorEastAsia" w:hAnsiTheme="minorEastAsia" w:hint="eastAsia"/>
+                <w:szCs w:val="24"/>
+              </w:rPr>
+              <w:t>頁面填妥委託事件的詳細內容。</w:t>
             </w:r>
           </w:p>
         </w:tc>
@@ -2854,7 +3371,49 @@
                 <w:rFonts w:asciiTheme="minorEastAsia" w:hAnsiTheme="minorEastAsia" w:hint="eastAsia"/>
                 <w:szCs w:val="24"/>
               </w:rPr>
-              <w:t>任務布告欄】進入任務布告欄頁面，根據不同的業務分類發布委託任務，任務過了一定時間會自動刪除。</w:t>
+              <w:t>任務布告欄】</w:t>
+            </w:r>
+            <w:r>
+              <w:rPr>
+                <w:rFonts w:asciiTheme="minorEastAsia" w:hAnsiTheme="minorEastAsia" w:hint="eastAsia"/>
+                <w:szCs w:val="24"/>
+              </w:rPr>
+              <w:t>按鈕</w:t>
+            </w:r>
+            <w:r>
+              <w:rPr>
+                <w:rFonts w:asciiTheme="minorEastAsia" w:hAnsiTheme="minorEastAsia" w:hint="eastAsia"/>
+                <w:szCs w:val="24"/>
+              </w:rPr>
+              <w:t>進入</w:t>
+            </w:r>
+            <w:r>
+              <w:rPr>
+                <w:rFonts w:asciiTheme="minorEastAsia" w:hAnsiTheme="minorEastAsia" w:hint="eastAsia"/>
+                <w:szCs w:val="24"/>
+              </w:rPr>
+              <w:t>「</w:t>
+            </w:r>
+            <w:r>
+              <w:rPr>
+                <w:rFonts w:asciiTheme="minorEastAsia" w:hAnsiTheme="minorEastAsia" w:hint="eastAsia"/>
+                <w:szCs w:val="24"/>
+              </w:rPr>
+              <w:t>任務布告欄</w:t>
+            </w:r>
+            <w:r>
+              <w:rPr>
+                <w:rFonts w:asciiTheme="minorEastAsia" w:hAnsiTheme="minorEastAsia" w:hint="eastAsia"/>
+                <w:szCs w:val="24"/>
+              </w:rPr>
+              <w:t>」</w:t>
+            </w:r>
+            <w:r>
+              <w:rPr>
+                <w:rFonts w:asciiTheme="minorEastAsia" w:hAnsiTheme="minorEastAsia" w:hint="eastAsia"/>
+                <w:szCs w:val="24"/>
+              </w:rPr>
+              <w:t>頁面，根據不同的業務分類發布委託任務，任務過了一定時間會自動刪除。</w:t>
             </w:r>
           </w:p>
         </w:tc>
@@ -2896,7 +3455,44 @@
                 <w:rFonts w:asciiTheme="minorEastAsia" w:hAnsiTheme="minorEastAsia" w:hint="eastAsia"/>
                 <w:szCs w:val="24"/>
               </w:rPr>
-              <w:t>會員可在右上方之使用者狀態欄按下【事件進度查詢】按鈕進入入事件處理儀表板查看【目前事件狀態】，可以了解目前所委託</w:t>
+              <w:t>會員可在右上方之使用者狀態欄按下【事件進度查詢】按鈕進入</w:t>
+            </w:r>
+            <w:proofErr w:type="gramStart"/>
+            <w:r>
+              <w:rPr>
+                <w:rFonts w:asciiTheme="minorEastAsia" w:hAnsiTheme="minorEastAsia" w:hint="eastAsia"/>
+                <w:szCs w:val="24"/>
+              </w:rPr>
+              <w:t>入</w:t>
+            </w:r>
+            <w:proofErr w:type="gramEnd"/>
+            <w:r>
+              <w:rPr>
+                <w:rFonts w:asciiTheme="minorEastAsia" w:hAnsiTheme="minorEastAsia" w:hint="eastAsia"/>
+                <w:szCs w:val="24"/>
+              </w:rPr>
+              <w:t>「</w:t>
+            </w:r>
+            <w:r>
+              <w:rPr>
+                <w:rFonts w:asciiTheme="minorEastAsia" w:hAnsiTheme="minorEastAsia" w:hint="eastAsia"/>
+                <w:szCs w:val="24"/>
+              </w:rPr>
+              <w:t>事件處理儀表板</w:t>
+            </w:r>
+            <w:r>
+              <w:rPr>
+                <w:rFonts w:asciiTheme="minorEastAsia" w:hAnsiTheme="minorEastAsia" w:hint="eastAsia"/>
+                <w:szCs w:val="24"/>
+              </w:rPr>
+              <w:t>」查看「目前事件狀態」</w:t>
+            </w:r>
+            <w:r>
+              <w:rPr>
+                <w:rFonts w:asciiTheme="minorEastAsia" w:hAnsiTheme="minorEastAsia" w:hint="eastAsia"/>
+                <w:szCs w:val="24"/>
+              </w:rPr>
+              <w:t>，可以了解目前所委託</w:t>
             </w:r>
             <w:r>
               <w:rPr>
@@ -2945,14 +3541,21 @@
                 <w:rFonts w:asciiTheme="minorEastAsia" w:hAnsiTheme="minorEastAsia" w:hint="eastAsia"/>
                 <w:szCs w:val="24"/>
               </w:rPr>
-              <w:t>使用者可以在偵探的【個人簡介</w:t>
-            </w:r>
-            <w:r>
-              <w:rPr>
-                <w:rFonts w:asciiTheme="minorEastAsia" w:hAnsiTheme="minorEastAsia" w:hint="eastAsia"/>
-                <w:szCs w:val="24"/>
-              </w:rPr>
-              <w:t>】</w:t>
+              <w:t>使用者可以在偵探的「</w:t>
+            </w:r>
+            <w:r>
+              <w:rPr>
+                <w:rFonts w:asciiTheme="minorEastAsia" w:hAnsiTheme="minorEastAsia" w:hint="eastAsia"/>
+                <w:szCs w:val="24"/>
+              </w:rPr>
+              <w:t>個人簡介</w:t>
+            </w:r>
+            <w:r>
+              <w:rPr>
+                <w:rFonts w:asciiTheme="minorEastAsia" w:hAnsiTheme="minorEastAsia" w:hint="eastAsia"/>
+                <w:szCs w:val="24"/>
+              </w:rPr>
+              <w:t>」</w:t>
             </w:r>
             <w:r>
               <w:rPr>
@@ -3122,22 +3725,14 @@
                 <w:rFonts w:asciiTheme="minorEastAsia" w:hAnsiTheme="minorEastAsia" w:hint="eastAsia"/>
                 <w:szCs w:val="24"/>
               </w:rPr>
-              <w:t>【會員管理】</w:t>
-            </w:r>
-            <w:r>
-              <w:rPr>
-                <w:rFonts w:asciiTheme="minorEastAsia" w:hAnsiTheme="minorEastAsia" w:hint="eastAsia"/>
-                <w:szCs w:val="24"/>
-              </w:rPr>
-              <w:t>頁面，管理者可利用會員姓名或會員識別碼或</w:t>
-            </w:r>
-            <w:r>
-              <w:rPr>
-                <w:rFonts w:asciiTheme="minorEastAsia" w:hAnsiTheme="minorEastAsia" w:hint="eastAsia"/>
-                <w:szCs w:val="24"/>
-              </w:rPr>
-              <w:lastRenderedPageBreak/>
-              <w:t>會員身份證字號對會員資料庫進行搜尋；搜尋到結果之後可以刪除會員</w:t>
+              <w:t>「會員管理」</w:t>
+            </w:r>
+            <w:r>
+              <w:rPr>
+                <w:rFonts w:asciiTheme="minorEastAsia" w:hAnsiTheme="minorEastAsia" w:hint="eastAsia"/>
+                <w:szCs w:val="24"/>
+              </w:rPr>
+              <w:t>頁面，管理者可利用會員姓名或會員識別碼或會員身份證字號對會員資料庫進行搜尋；搜尋到結果之後可以刪除會員</w:t>
             </w:r>
             <w:r>
               <w:rPr>
@@ -3193,14 +3788,29 @@
                 <w:rFonts w:asciiTheme="minorEastAsia" w:hAnsiTheme="minorEastAsia" w:hint="eastAsia"/>
                 <w:szCs w:val="24"/>
               </w:rPr>
-              <w:t>管理者按下後台的【偵探管理】按鈕之後，右邊頁面顯示【偵探管理】頁面，管理者可利用偵探姓名或偵探識別碼或偵探身份證字號對偵探</w:t>
-            </w:r>
-            <w:r>
-              <w:rPr>
-                <w:rFonts w:asciiTheme="minorEastAsia" w:hAnsiTheme="minorEastAsia" w:hint="eastAsia"/>
-                <w:szCs w:val="24"/>
-              </w:rPr>
-              <w:t>資料庫進行搜尋；搜尋到結果之後可以刪除會員或強制修改會員密碼。</w:t>
+              <w:t>管理者按下後台的【偵探管理】按鈕之後，右邊頁面顯示「偵探管理」</w:t>
+            </w:r>
+            <w:r>
+              <w:rPr>
+                <w:rFonts w:asciiTheme="minorEastAsia" w:hAnsiTheme="minorEastAsia" w:hint="eastAsia"/>
+                <w:szCs w:val="24"/>
+              </w:rPr>
+              <w:t>頁面，管理者可利用偵探姓名或偵探識別碼或偵探身份證字號對偵探</w:t>
+            </w:r>
+            <w:r>
+              <w:rPr>
+                <w:rFonts w:asciiTheme="minorEastAsia" w:hAnsiTheme="minorEastAsia" w:hint="eastAsia"/>
+                <w:szCs w:val="24"/>
+              </w:rPr>
+              <w:t>資料庫進行搜尋；搜尋到結果之後可</w:t>
+            </w:r>
+            <w:r>
+              <w:rPr>
+                <w:rFonts w:asciiTheme="minorEastAsia" w:hAnsiTheme="minorEastAsia" w:hint="eastAsia"/>
+                <w:szCs w:val="24"/>
+              </w:rPr>
+              <w:lastRenderedPageBreak/>
+              <w:t>以刪除會員或強制修改會員密碼。</w:t>
             </w:r>
           </w:p>
         </w:tc>
@@ -3222,6 +3832,7 @@
                 <w:rFonts w:asciiTheme="minorEastAsia" w:hAnsiTheme="minorEastAsia" w:hint="eastAsia"/>
                 <w:szCs w:val="24"/>
               </w:rPr>
+              <w:lastRenderedPageBreak/>
               <w:t>偵探註冊審核</w:t>
             </w:r>
           </w:p>
@@ -3242,7 +3853,21 @@
                 <w:rFonts w:asciiTheme="minorEastAsia" w:hAnsiTheme="minorEastAsia" w:hint="eastAsia"/>
                 <w:szCs w:val="24"/>
               </w:rPr>
-              <w:t>管理者按下後台的【偵探註冊審核】按鈕之後，右邊頁面顯示【偵探註冊審核】頁面，【偵探註冊審核】頁</w:t>
+              <w:t>管理者</w:t>
+            </w:r>
+            <w:r>
+              <w:rPr>
+                <w:rFonts w:asciiTheme="minorEastAsia" w:hAnsiTheme="minorEastAsia" w:hint="eastAsia"/>
+                <w:szCs w:val="24"/>
+              </w:rPr>
+              <w:t>按下後台的【偵探註冊審核】按鈕之後，右邊頁面顯示「偵探註冊審核」頁面，「偵探註冊審核」</w:t>
+            </w:r>
+            <w:r>
+              <w:rPr>
+                <w:rFonts w:asciiTheme="minorEastAsia" w:hAnsiTheme="minorEastAsia" w:hint="eastAsia"/>
+                <w:szCs w:val="24"/>
+              </w:rPr>
+              <w:t>頁</w:t>
             </w:r>
             <w:proofErr w:type="gramStart"/>
             <w:r>
@@ -3266,6 +3891,13 @@
                 <w:szCs w:val="24"/>
               </w:rPr>
               <w:t>】</w:t>
+            </w:r>
+            <w:r>
+              <w:rPr>
+                <w:rFonts w:asciiTheme="minorEastAsia" w:hAnsiTheme="minorEastAsia" w:hint="eastAsia"/>
+                <w:szCs w:val="24"/>
+              </w:rPr>
+              <w:t>按鈕</w:t>
             </w:r>
             <w:r>
               <w:rPr>
@@ -3335,14 +3967,28 @@
                 <w:rFonts w:asciiTheme="minorEastAsia" w:hAnsiTheme="minorEastAsia" w:hint="eastAsia"/>
                 <w:szCs w:val="24"/>
               </w:rPr>
-              <w:t>，右邊頁面顯示【討論區管理</w:t>
-            </w:r>
-            <w:r>
-              <w:rPr>
-                <w:rFonts w:asciiTheme="minorEastAsia" w:hAnsiTheme="minorEastAsia" w:hint="eastAsia"/>
-                <w:szCs w:val="24"/>
-              </w:rPr>
-              <w:t>】頁面</w:t>
+              <w:t>，右邊頁面顯示「</w:t>
+            </w:r>
+            <w:r>
+              <w:rPr>
+                <w:rFonts w:asciiTheme="minorEastAsia" w:hAnsiTheme="minorEastAsia" w:hint="eastAsia"/>
+                <w:szCs w:val="24"/>
+              </w:rPr>
+              <w:t>討論區管理</w:t>
+            </w:r>
+            <w:r>
+              <w:rPr>
+                <w:rFonts w:asciiTheme="minorEastAsia" w:hAnsiTheme="minorEastAsia" w:hint="eastAsia"/>
+                <w:szCs w:val="24"/>
+              </w:rPr>
+              <w:t>」</w:t>
+            </w:r>
+            <w:r>
+              <w:rPr>
+                <w:rFonts w:asciiTheme="minorEastAsia" w:hAnsiTheme="minorEastAsia" w:hint="eastAsia"/>
+                <w:szCs w:val="24"/>
+              </w:rPr>
+              <w:t>頁面</w:t>
             </w:r>
             <w:r>
               <w:rPr>
@@ -3414,7 +4060,7 @@
                 <w:rFonts w:asciiTheme="minorEastAsia" w:hAnsiTheme="minorEastAsia" w:hint="eastAsia"/>
                 <w:szCs w:val="24"/>
               </w:rPr>
-              <w:t>管理者按下後台的【任務布告欄管理】按鈕之後，右邊頁面顯示【</w:t>
+              <w:t>管理者按下後台的【任務布告欄管理】按鈕之後，右邊頁面顯示「</w:t>
             </w:r>
             <w:r>
               <w:rPr>
@@ -3428,7 +4074,14 @@
                 <w:rFonts w:asciiTheme="minorEastAsia" w:hAnsiTheme="minorEastAsia" w:hint="eastAsia"/>
                 <w:szCs w:val="24"/>
               </w:rPr>
-              <w:t>管理】頁面，管理者可以挑選</w:t>
+              <w:t>管理」</w:t>
+            </w:r>
+            <w:r>
+              <w:rPr>
+                <w:rFonts w:asciiTheme="minorEastAsia" w:hAnsiTheme="minorEastAsia" w:hint="eastAsia"/>
+                <w:szCs w:val="24"/>
+              </w:rPr>
+              <w:t>頁面，管理者可以挑選</w:t>
             </w:r>
             <w:r>
               <w:rPr>
@@ -3505,14 +4158,28 @@
                 <w:rFonts w:asciiTheme="minorEastAsia" w:hAnsiTheme="minorEastAsia" w:hint="eastAsia"/>
                 <w:szCs w:val="24"/>
               </w:rPr>
-              <w:t>管理】按鈕之後，右邊頁面顯示【事件資料庫</w:t>
-            </w:r>
-            <w:r>
-              <w:rPr>
-                <w:rFonts w:asciiTheme="minorEastAsia" w:hAnsiTheme="minorEastAsia" w:hint="eastAsia"/>
-                <w:szCs w:val="24"/>
-              </w:rPr>
-              <w:t>管理】頁面，管理者可利用事件名稱</w:t>
+              <w:t>管理】按鈕之後，右邊頁面顯示「</w:t>
+            </w:r>
+            <w:r>
+              <w:rPr>
+                <w:rFonts w:asciiTheme="minorEastAsia" w:hAnsiTheme="minorEastAsia" w:hint="eastAsia"/>
+                <w:szCs w:val="24"/>
+              </w:rPr>
+              <w:t>事件資料庫</w:t>
+            </w:r>
+            <w:r>
+              <w:rPr>
+                <w:rFonts w:asciiTheme="minorEastAsia" w:hAnsiTheme="minorEastAsia" w:hint="eastAsia"/>
+                <w:szCs w:val="24"/>
+              </w:rPr>
+              <w:t>管理」</w:t>
+            </w:r>
+            <w:r>
+              <w:rPr>
+                <w:rFonts w:asciiTheme="minorEastAsia" w:hAnsiTheme="minorEastAsia" w:hint="eastAsia"/>
+                <w:szCs w:val="24"/>
+              </w:rPr>
+              <w:t>頁面，管理者可利用事件名稱</w:t>
             </w:r>
             <w:r>
               <w:rPr>
@@ -3640,14 +4307,28 @@
                 <w:rFonts w:asciiTheme="minorEastAsia" w:hAnsiTheme="minorEastAsia" w:hint="eastAsia"/>
                 <w:szCs w:val="24"/>
               </w:rPr>
-              <w:t>，右邊頁面顯示【線上學習區管理</w:t>
-            </w:r>
-            <w:r>
-              <w:rPr>
-                <w:rFonts w:asciiTheme="minorEastAsia" w:hAnsiTheme="minorEastAsia" w:hint="eastAsia"/>
-                <w:szCs w:val="24"/>
-              </w:rPr>
-              <w:t>】頁面</w:t>
+              <w:t>，右邊頁面顯示「</w:t>
+            </w:r>
+            <w:r>
+              <w:rPr>
+                <w:rFonts w:asciiTheme="minorEastAsia" w:hAnsiTheme="minorEastAsia" w:hint="eastAsia"/>
+                <w:szCs w:val="24"/>
+              </w:rPr>
+              <w:t>線上學習區管理</w:t>
+            </w:r>
+            <w:r>
+              <w:rPr>
+                <w:rFonts w:asciiTheme="minorEastAsia" w:hAnsiTheme="minorEastAsia" w:hint="eastAsia"/>
+                <w:szCs w:val="24"/>
+              </w:rPr>
+              <w:t>」</w:t>
+            </w:r>
+            <w:r>
+              <w:rPr>
+                <w:rFonts w:asciiTheme="minorEastAsia" w:hAnsiTheme="minorEastAsia" w:hint="eastAsia"/>
+                <w:szCs w:val="24"/>
+              </w:rPr>
+              <w:t>頁面</w:t>
             </w:r>
             <w:r>
               <w:rPr>
@@ -5232,7 +5913,7 @@
 </file>
 
 <file path=customXml/itemProps1.xml><?xml version="1.0" encoding="utf-8"?>
-<ds:datastoreItem xmlns:ds="http://schemas.openxmlformats.org/officeDocument/2006/customXml" ds:itemID="{F8565D18-FCC2-4814-AC80-54E2BA8A99DB}">
+<ds:datastoreItem xmlns:ds="http://schemas.openxmlformats.org/officeDocument/2006/customXml" ds:itemID="{93A2C445-B3D8-41C0-A735-1E476B23DD36}">
   <ds:schemaRefs>
     <ds:schemaRef ds:uri="http://schemas.openxmlformats.org/officeDocument/2006/bibliography"/>
   </ds:schemaRefs>

</xml_diff>

<commit_message>
Add UML dynamic graph and modify document
</commit_message>
<xml_diff>
--- a/Team11_SE_report.docx
+++ b/Team11_SE_report.docx
@@ -249,7 +249,7 @@
           <w:sz w:val="28"/>
           <w:szCs w:val="28"/>
         </w:rPr>
-        <w:t xml:space="preserve"> 11</w:t>
+        <w:t xml:space="preserve"> 12</w:t>
       </w:r>
       <w:r>
         <w:rPr>
@@ -273,7 +273,7 @@
           <w:sz w:val="28"/>
           <w:szCs w:val="28"/>
         </w:rPr>
-        <w:t>22</w:t>
+        <w:t>26</w:t>
       </w:r>
       <w:r>
         <w:rPr>
@@ -1104,13 +1104,21 @@
           <w:b/>
           <w:szCs w:val="24"/>
         </w:rPr>
-        <w:t>使用者案例與動態圖形</w:t>
-      </w:r>
-    </w:p>
-    <w:p>
-      <w:pPr>
-        <w:rPr>
-          <w:rFonts w:asciiTheme="minorEastAsia" w:hAnsiTheme="minorEastAsia" w:hint="eastAsia"/>
+        <w:t>UML</w:t>
+      </w:r>
+      <w:r>
+        <w:rPr>
+          <w:rFonts w:asciiTheme="minorEastAsia" w:hAnsiTheme="minorEastAsia" w:hint="eastAsia"/>
+          <w:b/>
+          <w:szCs w:val="24"/>
+        </w:rPr>
+        <w:t>圖形</w:t>
+      </w:r>
+    </w:p>
+    <w:p>
+      <w:pPr>
+        <w:rPr>
+          <w:rFonts w:asciiTheme="minorEastAsia" w:hAnsiTheme="minorEastAsia"/>
           <w:sz w:val="20"/>
           <w:szCs w:val="20"/>
         </w:rPr>
@@ -1172,6 +1180,32 @@
           <w:sz w:val="20"/>
           <w:szCs w:val="20"/>
         </w:rPr>
+        <w:t>圖8~圖10展示了A</w:t>
+      </w:r>
+      <w:r>
+        <w:rPr>
+          <w:rFonts w:asciiTheme="minorEastAsia" w:hAnsiTheme="minorEastAsia"/>
+          <w:sz w:val="20"/>
+          <w:szCs w:val="20"/>
+        </w:rPr>
+        <w:t>ffair Terminator</w:t>
+      </w:r>
+      <w:r>
+        <w:rPr>
+          <w:rFonts w:asciiTheme="minorEastAsia" w:hAnsiTheme="minorEastAsia" w:hint="eastAsia"/>
+          <w:sz w:val="20"/>
+          <w:szCs w:val="20"/>
+        </w:rPr>
+        <w:t>的靜態類別圖。</w:t>
+      </w:r>
+      <w:bookmarkStart w:id="0" w:name="_GoBack"/>
+      <w:bookmarkEnd w:id="0"/>
+      <w:r>
+        <w:rPr>
+          <w:rFonts w:asciiTheme="minorEastAsia" w:hAnsiTheme="minorEastAsia" w:hint="eastAsia"/>
+          <w:sz w:val="20"/>
+          <w:szCs w:val="20"/>
+        </w:rPr>
         <w:t>圖</w:t>
       </w:r>
       <w:r>
@@ -1194,7 +1228,7 @@
     <w:p>
       <w:pPr>
         <w:rPr>
-          <w:rFonts w:asciiTheme="minorEastAsia" w:hAnsiTheme="minorEastAsia" w:hint="eastAsia"/>
+          <w:rFonts w:asciiTheme="minorEastAsia" w:hAnsiTheme="minorEastAsia"/>
           <w:sz w:val="20"/>
           <w:szCs w:val="20"/>
         </w:rPr>
@@ -1236,10 +1270,10 @@
             <v:path o:extrusionok="f" gradientshapeok="t" o:connecttype="rect"/>
             <o:lock v:ext="edit" aspectratio="t"/>
           </v:shapetype>
-          <v:shape id="_x0000_i1025" type="#_x0000_t75" style="width:413.15pt;height:170.55pt" o:ole="">
+          <v:shape id="_x0000_i1025" type="#_x0000_t75" style="width:413.4pt;height:170.4pt" o:ole="">
             <v:imagedata r:id="rId7" o:title=""/>
           </v:shape>
-          <o:OLEObject Type="Embed" ProgID="Visio.Drawing.15" ShapeID="_x0000_i1025" DrawAspect="Content" ObjectID="_1606768390" r:id="rId8"/>
+          <o:OLEObject Type="Embed" ProgID="Visio.Drawing.15" ShapeID="_x0000_i1025" DrawAspect="Content" ObjectID="_1607353796" r:id="rId8"/>
         </w:object>
       </w:r>
     </w:p>
@@ -1297,10 +1331,10 @@
       </w:pPr>
       <w:r>
         <w:object w:dxaOrig="11256" w:dyaOrig="11316">
-          <v:shape id="_x0000_i1026" type="#_x0000_t75" style="width:310.3pt;height:312pt" o:ole="">
+          <v:shape id="_x0000_i1026" type="#_x0000_t75" style="width:309.6pt;height:312pt" o:ole="">
             <v:imagedata r:id="rId9" o:title=""/>
           </v:shape>
-          <o:OLEObject Type="Embed" ProgID="Visio.Drawing.15" ShapeID="_x0000_i1026" DrawAspect="Content" ObjectID="_1606768391" r:id="rId10"/>
+          <o:OLEObject Type="Embed" ProgID="Visio.Drawing.15" ShapeID="_x0000_i1026" DrawAspect="Content" ObjectID="_1607353797" r:id="rId10"/>
         </w:object>
       </w:r>
     </w:p>
@@ -1336,10 +1370,10 @@
       </w:pPr>
       <w:r>
         <w:object w:dxaOrig="16080" w:dyaOrig="11713">
-          <v:shape id="_x0000_i1027" type="#_x0000_t75" style="width:414.85pt;height:302.55pt" o:ole="">
+          <v:shape id="_x0000_i1027" type="#_x0000_t75" style="width:414.6pt;height:303pt" o:ole="">
             <v:imagedata r:id="rId11" o:title=""/>
           </v:shape>
-          <o:OLEObject Type="Embed" ProgID="Visio.Drawing.15" ShapeID="_x0000_i1027" DrawAspect="Content" ObjectID="_1606768392" r:id="rId12"/>
+          <o:OLEObject Type="Embed" ProgID="Visio.Drawing.15" ShapeID="_x0000_i1027" DrawAspect="Content" ObjectID="_1607353798" r:id="rId12"/>
         </w:object>
       </w:r>
     </w:p>
@@ -1384,16 +1418,16 @@
       <w:pPr>
         <w:jc w:val="center"/>
         <w:rPr>
-          <w:rFonts w:asciiTheme="minorEastAsia" w:hAnsiTheme="minorEastAsia" w:hint="eastAsia"/>
+          <w:rFonts w:asciiTheme="minorEastAsia" w:hAnsiTheme="minorEastAsia"/>
           <w:szCs w:val="24"/>
         </w:rPr>
       </w:pPr>
       <w:r>
         <w:object w:dxaOrig="18469" w:dyaOrig="12984">
-          <v:shape id="_x0000_i1034" type="#_x0000_t75" style="width:414.85pt;height:291.45pt" o:ole="">
+          <v:shape id="_x0000_i1028" type="#_x0000_t75" style="width:414.6pt;height:291.6pt" o:ole="">
             <v:imagedata r:id="rId13" o:title=""/>
           </v:shape>
-          <o:OLEObject Type="Embed" ProgID="Visio.Drawing.15" ShapeID="_x0000_i1034" DrawAspect="Content" ObjectID="_1606768393" r:id="rId14"/>
+          <o:OLEObject Type="Embed" ProgID="Visio.Drawing.15" ShapeID="_x0000_i1028" DrawAspect="Content" ObjectID="_1607353799" r:id="rId14"/>
         </w:object>
       </w:r>
     </w:p>
@@ -1471,275 +1505,54 @@
     <w:p>
       <w:pPr>
         <w:rPr>
-          <w:rFonts w:asciiTheme="minorEastAsia" w:hAnsiTheme="minorEastAsia"/>
-          <w:szCs w:val="24"/>
-        </w:rPr>
-      </w:pPr>
-      <w:r>
-        <w:rPr>
-          <w:rFonts w:asciiTheme="minorEastAsia" w:hAnsiTheme="minorEastAsia"/>
-          <w:szCs w:val="24"/>
-        </w:rPr>
-        <w:tab/>
-      </w:r>
-      <w:r>
-        <w:rPr>
-          <w:rFonts w:asciiTheme="minorEastAsia" w:hAnsiTheme="minorEastAsia"/>
-          <w:szCs w:val="24"/>
-        </w:rPr>
-        <w:tab/>
-      </w:r>
-      <w:r>
-        <w:rPr>
-          <w:rFonts w:asciiTheme="minorEastAsia" w:hAnsiTheme="minorEastAsia"/>
-          <w:szCs w:val="24"/>
-        </w:rPr>
-        <w:tab/>
-      </w:r>
-      <w:r>
-        <w:rPr>
-          <w:rFonts w:asciiTheme="minorEastAsia" w:hAnsiTheme="minorEastAsia"/>
-          <w:szCs w:val="24"/>
-        </w:rPr>
-        <w:tab/>
-      </w:r>
-      <w:r>
-        <w:rPr>
-          <w:rFonts w:asciiTheme="minorEastAsia" w:hAnsiTheme="minorEastAsia" w:hint="eastAsia"/>
-          <w:szCs w:val="24"/>
-        </w:rPr>
-        <w:t xml:space="preserve">   圖5、&lt;A</w:t>
-      </w:r>
-      <w:r>
-        <w:rPr>
-          <w:rFonts w:asciiTheme="minorEastAsia" w:hAnsiTheme="minorEastAsia"/>
-          <w:szCs w:val="24"/>
-        </w:rPr>
-        <w:t>ffair Terminator&gt;</w:t>
-      </w:r>
-      <w:r>
-        <w:rPr>
-          <w:rFonts w:asciiTheme="minorEastAsia" w:hAnsiTheme="minorEastAsia" w:hint="eastAsia"/>
-          <w:szCs w:val="24"/>
-        </w:rPr>
-        <w:t xml:space="preserve"> 會員操作循序圖</w:t>
-      </w:r>
-    </w:p>
-    <w:p>
-      <w:pPr>
-        <w:rPr>
-          <w:rFonts w:asciiTheme="minorEastAsia" w:hAnsiTheme="minorEastAsia"/>
-          <w:szCs w:val="24"/>
-        </w:rPr>
-      </w:pPr>
-      <w:r>
-        <w:rPr>
-          <w:rFonts w:asciiTheme="minorEastAsia" w:hAnsiTheme="minorEastAsia"/>
-          <w:szCs w:val="24"/>
-        </w:rPr>
-        <w:tab/>
-      </w:r>
-      <w:r>
-        <w:rPr>
-          <w:rFonts w:asciiTheme="minorEastAsia" w:hAnsiTheme="minorEastAsia"/>
-          <w:szCs w:val="24"/>
-        </w:rPr>
-        <w:tab/>
-      </w:r>
-      <w:r>
-        <w:rPr>
-          <w:rFonts w:asciiTheme="minorEastAsia" w:hAnsiTheme="minorEastAsia"/>
-          <w:szCs w:val="24"/>
-        </w:rPr>
-        <w:tab/>
-      </w:r>
-      <w:r>
-        <w:rPr>
-          <w:rFonts w:asciiTheme="minorEastAsia" w:hAnsiTheme="minorEastAsia"/>
-          <w:szCs w:val="24"/>
-        </w:rPr>
-        <w:tab/>
-      </w:r>
-      <w:r>
-        <w:rPr>
-          <w:rFonts w:asciiTheme="minorEastAsia" w:hAnsiTheme="minorEastAsia" w:hint="eastAsia"/>
-          <w:szCs w:val="24"/>
-        </w:rPr>
-        <w:t xml:space="preserve">   圖6、&lt;</w:t>
-      </w:r>
-      <w:r>
-        <w:rPr>
-          <w:rFonts w:asciiTheme="minorEastAsia" w:hAnsiTheme="minorEastAsia"/>
-          <w:szCs w:val="24"/>
-        </w:rPr>
-        <w:t>Affair Terminator&gt;</w:t>
-      </w:r>
-      <w:r>
-        <w:rPr>
-          <w:rFonts w:asciiTheme="minorEastAsia" w:hAnsiTheme="minorEastAsia" w:hint="eastAsia"/>
-          <w:szCs w:val="24"/>
-        </w:rPr>
-        <w:t xml:space="preserve"> 偵探操作循序圖</w:t>
-      </w:r>
-    </w:p>
-    <w:p>
-      <w:pPr>
-        <w:rPr>
-          <w:rFonts w:asciiTheme="minorEastAsia" w:hAnsiTheme="minorEastAsia"/>
-          <w:szCs w:val="24"/>
-        </w:rPr>
-      </w:pPr>
-      <w:r>
-        <w:rPr>
-          <w:rFonts w:asciiTheme="minorEastAsia" w:hAnsiTheme="minorEastAsia"/>
-          <w:szCs w:val="24"/>
-        </w:rPr>
-        <w:lastRenderedPageBreak/>
-        <w:tab/>
-      </w:r>
-      <w:r>
-        <w:rPr>
-          <w:rFonts w:asciiTheme="minorEastAsia" w:hAnsiTheme="minorEastAsia"/>
-          <w:szCs w:val="24"/>
-        </w:rPr>
-        <w:tab/>
-      </w:r>
-      <w:r>
-        <w:rPr>
-          <w:rFonts w:asciiTheme="minorEastAsia" w:hAnsiTheme="minorEastAsia"/>
-          <w:szCs w:val="24"/>
-        </w:rPr>
-        <w:tab/>
-      </w:r>
-      <w:r>
-        <w:rPr>
-          <w:rFonts w:asciiTheme="minorEastAsia" w:hAnsiTheme="minorEastAsia"/>
-          <w:szCs w:val="24"/>
-        </w:rPr>
-        <w:tab/>
-      </w:r>
-      <w:r>
-        <w:rPr>
-          <w:rFonts w:asciiTheme="minorEastAsia" w:hAnsiTheme="minorEastAsia" w:hint="eastAsia"/>
-          <w:szCs w:val="24"/>
-        </w:rPr>
-        <w:t xml:space="preserve">   圖7、&lt;</w:t>
-      </w:r>
-      <w:r>
-        <w:rPr>
-          <w:rFonts w:asciiTheme="minorEastAsia" w:hAnsiTheme="minorEastAsia"/>
-          <w:szCs w:val="24"/>
-        </w:rPr>
-        <w:t xml:space="preserve">Affair Terminator&gt; </w:t>
-      </w:r>
-      <w:r>
-        <w:rPr>
-          <w:rFonts w:asciiTheme="minorEastAsia" w:hAnsiTheme="minorEastAsia" w:hint="eastAsia"/>
-          <w:szCs w:val="24"/>
-        </w:rPr>
-        <w:t>管理者操作循序圖</w:t>
-      </w:r>
-    </w:p>
-    <w:p>
-      <w:pPr>
-        <w:rPr>
-          <w:rFonts w:asciiTheme="minorEastAsia" w:hAnsiTheme="minorEastAsia" w:hint="eastAsia"/>
-          <w:szCs w:val="24"/>
-        </w:rPr>
-      </w:pPr>
-      <w:r>
-        <w:object w:dxaOrig="13692" w:dyaOrig="10489">
-          <v:shape id="_x0000_i1036" type="#_x0000_t75" style="width:429.45pt;height:329.15pt" o:ole="">
+          <w:rFonts w:asciiTheme="minorEastAsia" w:hAnsiTheme="minorEastAsia" w:hint="eastAsia"/>
+          <w:szCs w:val="24"/>
+        </w:rPr>
+      </w:pPr>
+      <w:r>
+        <w:object w:dxaOrig="14388" w:dyaOrig="10429">
+          <v:shape id="_x0000_i1033" type="#_x0000_t75" style="width:415.2pt;height:300.6pt" o:ole="">
             <v:imagedata r:id="rId15" o:title=""/>
           </v:shape>
-          <o:OLEObject Type="Embed" ProgID="Visio.Drawing.15" ShapeID="_x0000_i1036" DrawAspect="Content" ObjectID="_1606768394" r:id="rId16"/>
+          <o:OLEObject Type="Embed" ProgID="Visio.Drawing.15" ShapeID="_x0000_i1033" DrawAspect="Content" ObjectID="_1607353800" r:id="rId16"/>
         </w:object>
       </w:r>
     </w:p>
     <w:p>
       <w:pPr>
-        <w:rPr>
-          <w:rFonts w:asciiTheme="minorEastAsia" w:hAnsiTheme="minorEastAsia"/>
-          <w:szCs w:val="24"/>
-        </w:rPr>
-      </w:pPr>
-      <w:r>
-        <w:rPr>
-          <w:rFonts w:asciiTheme="minorEastAsia" w:hAnsiTheme="minorEastAsia"/>
-          <w:szCs w:val="24"/>
-        </w:rPr>
-        <w:tab/>
-      </w:r>
-      <w:r>
-        <w:rPr>
-          <w:rFonts w:asciiTheme="minorEastAsia" w:hAnsiTheme="minorEastAsia"/>
-          <w:szCs w:val="24"/>
-        </w:rPr>
-        <w:tab/>
-      </w:r>
-      <w:r>
-        <w:rPr>
-          <w:rFonts w:asciiTheme="minorEastAsia" w:hAnsiTheme="minorEastAsia"/>
-          <w:szCs w:val="24"/>
-        </w:rPr>
-        <w:tab/>
-      </w:r>
-      <w:r>
-        <w:rPr>
-          <w:rFonts w:asciiTheme="minorEastAsia" w:hAnsiTheme="minorEastAsia"/>
-          <w:szCs w:val="24"/>
-        </w:rPr>
-        <w:tab/>
-      </w:r>
-      <w:r>
-        <w:rPr>
-          <w:rFonts w:asciiTheme="minorEastAsia" w:hAnsiTheme="minorEastAsia" w:hint="eastAsia"/>
-          <w:szCs w:val="24"/>
-        </w:rPr>
-        <w:t xml:space="preserve">   圖8、&lt;A</w:t>
-      </w:r>
-      <w:r>
-        <w:rPr>
-          <w:rFonts w:asciiTheme="minorEastAsia" w:hAnsiTheme="minorEastAsia"/>
-          <w:szCs w:val="24"/>
-        </w:rPr>
-        <w:t xml:space="preserve">ffair </w:t>
-      </w:r>
-      <w:r>
-        <w:rPr>
-          <w:rFonts w:asciiTheme="minorEastAsia" w:hAnsiTheme="minorEastAsia" w:hint="eastAsia"/>
-          <w:szCs w:val="24"/>
-        </w:rPr>
-        <w:t>T</w:t>
-      </w:r>
-      <w:r>
-        <w:rPr>
-          <w:rFonts w:asciiTheme="minorEastAsia" w:hAnsiTheme="minorEastAsia"/>
-          <w:szCs w:val="24"/>
-        </w:rPr>
-        <w:t xml:space="preserve">erminator&gt; </w:t>
-      </w:r>
-      <w:r>
-        <w:rPr>
-          <w:rFonts w:asciiTheme="minorEastAsia" w:hAnsiTheme="minorEastAsia" w:hint="eastAsia"/>
-          <w:szCs w:val="24"/>
-        </w:rPr>
-        <w:t>使用者與事件UML類別圖</w:t>
-      </w:r>
-    </w:p>
-    <w:p>
-      <w:pPr>
-        <w:rPr>
-          <w:rFonts w:asciiTheme="minorEastAsia" w:hAnsiTheme="minorEastAsia" w:hint="eastAsia"/>
-          <w:szCs w:val="24"/>
-        </w:rPr>
-      </w:pPr>
-      <w:r>
-        <w:object w:dxaOrig="19909" w:dyaOrig="10489">
-          <v:shape id="_x0000_i1039" type="#_x0000_t75" style="width:414.85pt;height:218.55pt" o:ole="">
+        <w:jc w:val="center"/>
+        <w:rPr>
+          <w:rFonts w:asciiTheme="minorEastAsia" w:hAnsiTheme="minorEastAsia"/>
+          <w:szCs w:val="24"/>
+        </w:rPr>
+      </w:pPr>
+      <w:r>
+        <w:rPr>
+          <w:rFonts w:asciiTheme="minorEastAsia" w:hAnsiTheme="minorEastAsia" w:hint="eastAsia"/>
+          <w:szCs w:val="24"/>
+        </w:rPr>
+        <w:t>圖5、&lt;A</w:t>
+      </w:r>
+      <w:r>
+        <w:rPr>
+          <w:rFonts w:asciiTheme="minorEastAsia" w:hAnsiTheme="minorEastAsia"/>
+          <w:szCs w:val="24"/>
+        </w:rPr>
+        <w:t>ffair Terminator&gt;</w:t>
+      </w:r>
+      <w:r>
+        <w:rPr>
+          <w:rFonts w:asciiTheme="minorEastAsia" w:hAnsiTheme="minorEastAsia" w:hint="eastAsia"/>
+          <w:szCs w:val="24"/>
+        </w:rPr>
+        <w:t xml:space="preserve"> 會員操作循序圖</w:t>
+      </w:r>
+      <w:r>
+        <w:object w:dxaOrig="7680" w:dyaOrig="9744">
+          <v:shape id="_x0000_i1029" type="#_x0000_t75" style="width:258.6pt;height:330pt" o:ole="">
             <v:imagedata r:id="rId17" o:title=""/>
           </v:shape>
-          <o:OLEObject Type="Embed" ProgID="Visio.Drawing.15" ShapeID="_x0000_i1039" DrawAspect="Content" ObjectID="_1606768395" r:id="rId18"/>
+          <o:OLEObject Type="Embed" ProgID="Visio.Drawing.15" ShapeID="_x0000_i1029" DrawAspect="Content" ObjectID="_1607353801" r:id="rId18"/>
         </w:object>
       </w:r>
     </w:p>
@@ -1783,62 +1596,261 @@
           <w:rFonts w:asciiTheme="minorEastAsia" w:hAnsiTheme="minorEastAsia" w:hint="eastAsia"/>
           <w:szCs w:val="24"/>
         </w:rPr>
-        <w:t xml:space="preserve">   圖9、&lt;A</w:t>
-      </w:r>
-      <w:r>
-        <w:rPr>
-          <w:rFonts w:asciiTheme="minorEastAsia" w:hAnsiTheme="minorEastAsia"/>
-          <w:szCs w:val="24"/>
-        </w:rPr>
-        <w:t xml:space="preserve">ffair Terminator&gt; </w:t>
-      </w:r>
-      <w:r>
-        <w:rPr>
-          <w:rFonts w:asciiTheme="minorEastAsia" w:hAnsiTheme="minorEastAsia" w:hint="eastAsia"/>
-          <w:szCs w:val="24"/>
-        </w:rPr>
-        <w:t>前端介面UML類別圖</w:t>
-      </w:r>
-    </w:p>
-    <w:p>
-      <w:pPr>
-        <w:rPr>
-          <w:rFonts w:asciiTheme="minorEastAsia" w:hAnsiTheme="minorEastAsia"/>
-          <w:szCs w:val="24"/>
-        </w:rPr>
-      </w:pPr>
-    </w:p>
-    <w:p>
-      <w:pPr>
-        <w:rPr>
-          <w:rFonts w:asciiTheme="minorEastAsia" w:hAnsiTheme="minorEastAsia"/>
-          <w:szCs w:val="24"/>
-        </w:rPr>
-      </w:pPr>
-    </w:p>
-    <w:p>
-      <w:pPr>
-        <w:rPr>
-          <w:rFonts w:asciiTheme="minorEastAsia" w:hAnsiTheme="minorEastAsia"/>
-          <w:szCs w:val="24"/>
-        </w:rPr>
-      </w:pPr>
-    </w:p>
-    <w:p>
-      <w:r>
-        <w:object w:dxaOrig="26664" w:dyaOrig="12373">
-          <v:shape id="_x0000_i1044" type="#_x0000_t75" style="width:414.85pt;height:192pt" o:ole="">
+        <w:t xml:space="preserve">   圖6、&lt;</w:t>
+      </w:r>
+      <w:r>
+        <w:rPr>
+          <w:rFonts w:asciiTheme="minorEastAsia" w:hAnsiTheme="minorEastAsia"/>
+          <w:szCs w:val="24"/>
+        </w:rPr>
+        <w:t>Affair Terminator&gt;</w:t>
+      </w:r>
+      <w:r>
+        <w:rPr>
+          <w:rFonts w:asciiTheme="minorEastAsia" w:hAnsiTheme="minorEastAsia" w:hint="eastAsia"/>
+          <w:szCs w:val="24"/>
+        </w:rPr>
+        <w:t xml:space="preserve"> 偵探操作循序圖</w:t>
+      </w:r>
+    </w:p>
+    <w:p>
+      <w:pPr>
+        <w:jc w:val="center"/>
+        <w:rPr>
+          <w:rFonts w:asciiTheme="minorEastAsia" w:hAnsiTheme="minorEastAsia" w:hint="eastAsia"/>
+          <w:szCs w:val="24"/>
+        </w:rPr>
+      </w:pPr>
+      <w:r>
+        <w:object w:dxaOrig="9084" w:dyaOrig="7993">
+          <v:shape id="_x0000_i1038" type="#_x0000_t75" style="width:358.8pt;height:315.6pt" o:ole="">
             <v:imagedata r:id="rId19" o:title=""/>
           </v:shape>
-          <o:OLEObject Type="Embed" ProgID="Visio.Drawing.15" ShapeID="_x0000_i1044" DrawAspect="Content" ObjectID="_1606768396" r:id="rId20"/>
+          <o:OLEObject Type="Embed" ProgID="Visio.Drawing.15" ShapeID="_x0000_i1038" DrawAspect="Content" ObjectID="_1607353802" r:id="rId20"/>
         </w:object>
       </w:r>
     </w:p>
     <w:p>
       <w:pPr>
+        <w:rPr>
+          <w:rFonts w:asciiTheme="minorEastAsia" w:hAnsiTheme="minorEastAsia"/>
+          <w:szCs w:val="24"/>
+        </w:rPr>
+      </w:pPr>
+      <w:r>
+        <w:rPr>
+          <w:rFonts w:asciiTheme="minorEastAsia" w:hAnsiTheme="minorEastAsia"/>
+          <w:szCs w:val="24"/>
+        </w:rPr>
+        <w:tab/>
+      </w:r>
+      <w:r>
+        <w:rPr>
+          <w:rFonts w:asciiTheme="minorEastAsia" w:hAnsiTheme="minorEastAsia"/>
+          <w:szCs w:val="24"/>
+        </w:rPr>
+        <w:tab/>
+      </w:r>
+      <w:r>
+        <w:rPr>
+          <w:rFonts w:asciiTheme="minorEastAsia" w:hAnsiTheme="minorEastAsia"/>
+          <w:szCs w:val="24"/>
+        </w:rPr>
+        <w:tab/>
+      </w:r>
+      <w:r>
+        <w:rPr>
+          <w:rFonts w:asciiTheme="minorEastAsia" w:hAnsiTheme="minorEastAsia"/>
+          <w:szCs w:val="24"/>
+        </w:rPr>
+        <w:tab/>
+      </w:r>
+      <w:r>
+        <w:rPr>
+          <w:rFonts w:asciiTheme="minorEastAsia" w:hAnsiTheme="minorEastAsia" w:hint="eastAsia"/>
+          <w:szCs w:val="24"/>
+        </w:rPr>
+        <w:t xml:space="preserve">   圖7、&lt;</w:t>
+      </w:r>
+      <w:r>
+        <w:rPr>
+          <w:rFonts w:asciiTheme="minorEastAsia" w:hAnsiTheme="minorEastAsia"/>
+          <w:szCs w:val="24"/>
+        </w:rPr>
+        <w:t xml:space="preserve">Affair Terminator&gt; </w:t>
+      </w:r>
+      <w:r>
+        <w:rPr>
+          <w:rFonts w:asciiTheme="minorEastAsia" w:hAnsiTheme="minorEastAsia" w:hint="eastAsia"/>
+          <w:szCs w:val="24"/>
+        </w:rPr>
+        <w:t>管理者操作循序圖</w:t>
+      </w:r>
+    </w:p>
+    <w:p>
+      <w:pPr>
+        <w:rPr>
+          <w:rFonts w:asciiTheme="minorEastAsia" w:hAnsiTheme="minorEastAsia" w:hint="eastAsia"/>
+          <w:szCs w:val="24"/>
+        </w:rPr>
+      </w:pPr>
+    </w:p>
+    <w:p>
+      <w:pPr>
         <w:jc w:val="center"/>
         <w:rPr>
           <w:rFonts w:asciiTheme="minorEastAsia" w:hAnsiTheme="minorEastAsia"/>
+          <w:szCs w:val="24"/>
+        </w:rPr>
+      </w:pPr>
+      <w:r>
+        <w:object w:dxaOrig="13692" w:dyaOrig="10489">
+          <v:shape id="_x0000_i1030" type="#_x0000_t75" style="width:429pt;height:329.4pt" o:ole="">
+            <v:imagedata r:id="rId21" o:title=""/>
+          </v:shape>
+          <o:OLEObject Type="Embed" ProgID="Visio.Drawing.15" ShapeID="_x0000_i1030" DrawAspect="Content" ObjectID="_1607353803" r:id="rId22"/>
+        </w:object>
+      </w:r>
+      <w:r>
+        <w:rPr>
+          <w:rFonts w:asciiTheme="minorEastAsia" w:hAnsiTheme="minorEastAsia" w:hint="eastAsia"/>
+          <w:szCs w:val="24"/>
+        </w:rPr>
+        <w:t>圖8、&lt;A</w:t>
+      </w:r>
+      <w:r>
+        <w:rPr>
+          <w:rFonts w:asciiTheme="minorEastAsia" w:hAnsiTheme="minorEastAsia"/>
+          <w:szCs w:val="24"/>
+        </w:rPr>
+        <w:t xml:space="preserve">ffair </w:t>
+      </w:r>
+      <w:r>
+        <w:rPr>
+          <w:rFonts w:asciiTheme="minorEastAsia" w:hAnsiTheme="minorEastAsia" w:hint="eastAsia"/>
+          <w:szCs w:val="24"/>
+        </w:rPr>
+        <w:t>T</w:t>
+      </w:r>
+      <w:r>
+        <w:rPr>
+          <w:rFonts w:asciiTheme="minorEastAsia" w:hAnsiTheme="minorEastAsia"/>
+          <w:szCs w:val="24"/>
+        </w:rPr>
+        <w:t xml:space="preserve">erminator&gt; </w:t>
+      </w:r>
+      <w:r>
+        <w:rPr>
+          <w:rFonts w:asciiTheme="minorEastAsia" w:hAnsiTheme="minorEastAsia" w:hint="eastAsia"/>
+          <w:szCs w:val="24"/>
+        </w:rPr>
+        <w:t>使用者與事件UML類別圖</w:t>
+      </w:r>
+    </w:p>
+    <w:p>
+      <w:pPr>
+        <w:rPr>
+          <w:rFonts w:asciiTheme="minorEastAsia" w:hAnsiTheme="minorEastAsia" w:hint="eastAsia"/>
+          <w:szCs w:val="24"/>
+        </w:rPr>
+      </w:pPr>
+    </w:p>
+    <w:p>
+      <w:pPr>
+        <w:rPr>
+          <w:rFonts w:asciiTheme="minorEastAsia" w:hAnsiTheme="minorEastAsia"/>
+          <w:szCs w:val="24"/>
+        </w:rPr>
+      </w:pPr>
+      <w:r>
+        <w:object w:dxaOrig="19909" w:dyaOrig="10489">
+          <v:shape id="_x0000_i1031" type="#_x0000_t75" style="width:415.2pt;height:219pt" o:ole="">
+            <v:imagedata r:id="rId23" o:title=""/>
+          </v:shape>
+          <o:OLEObject Type="Embed" ProgID="Visio.Drawing.15" ShapeID="_x0000_i1031" DrawAspect="Content" ObjectID="_1607353804" r:id="rId24"/>
+        </w:object>
+      </w:r>
+    </w:p>
+    <w:p>
+      <w:pPr>
+        <w:rPr>
+          <w:rFonts w:asciiTheme="minorEastAsia" w:hAnsiTheme="minorEastAsia"/>
+          <w:szCs w:val="24"/>
+        </w:rPr>
+      </w:pPr>
+      <w:r>
+        <w:rPr>
+          <w:rFonts w:asciiTheme="minorEastAsia" w:hAnsiTheme="minorEastAsia"/>
+          <w:szCs w:val="24"/>
+        </w:rPr>
+        <w:tab/>
+      </w:r>
+      <w:r>
+        <w:rPr>
+          <w:rFonts w:asciiTheme="minorEastAsia" w:hAnsiTheme="minorEastAsia"/>
+          <w:szCs w:val="24"/>
+        </w:rPr>
+        <w:tab/>
+      </w:r>
+      <w:r>
+        <w:rPr>
+          <w:rFonts w:asciiTheme="minorEastAsia" w:hAnsiTheme="minorEastAsia"/>
+          <w:szCs w:val="24"/>
+        </w:rPr>
+        <w:tab/>
+      </w:r>
+      <w:r>
+        <w:rPr>
+          <w:rFonts w:asciiTheme="minorEastAsia" w:hAnsiTheme="minorEastAsia"/>
+          <w:szCs w:val="24"/>
+        </w:rPr>
+        <w:tab/>
+      </w:r>
+      <w:r>
+        <w:rPr>
+          <w:rFonts w:asciiTheme="minorEastAsia" w:hAnsiTheme="minorEastAsia" w:hint="eastAsia"/>
+          <w:szCs w:val="24"/>
+        </w:rPr>
+        <w:t xml:space="preserve">   圖9、&lt;A</w:t>
+      </w:r>
+      <w:r>
+        <w:rPr>
+          <w:rFonts w:asciiTheme="minorEastAsia" w:hAnsiTheme="minorEastAsia"/>
+          <w:szCs w:val="24"/>
+        </w:rPr>
+        <w:t xml:space="preserve">ffair Terminator&gt; </w:t>
+      </w:r>
+      <w:r>
+        <w:rPr>
+          <w:rFonts w:asciiTheme="minorEastAsia" w:hAnsiTheme="minorEastAsia" w:hint="eastAsia"/>
+          <w:szCs w:val="24"/>
+        </w:rPr>
+        <w:t>前端介面UML類別圖</w:t>
+      </w:r>
+    </w:p>
+    <w:p>
+      <w:pPr>
+        <w:rPr>
+          <w:rFonts w:asciiTheme="minorEastAsia" w:hAnsiTheme="minorEastAsia" w:hint="eastAsia"/>
+          <w:szCs w:val="24"/>
+        </w:rPr>
+      </w:pPr>
+    </w:p>
+    <w:p>
+      <w:r>
+        <w:object w:dxaOrig="26664" w:dyaOrig="12373">
+          <v:shape id="_x0000_i1032" type="#_x0000_t75" style="width:414.6pt;height:192pt" o:ole="">
+            <v:imagedata r:id="rId25" o:title=""/>
+          </v:shape>
+          <o:OLEObject Type="Embed" ProgID="Visio.Drawing.15" ShapeID="_x0000_i1032" DrawAspect="Content" ObjectID="_1607353805" r:id="rId26"/>
+        </w:object>
+      </w:r>
+    </w:p>
+    <w:p>
+      <w:pPr>
+        <w:jc w:val="center"/>
+        <w:rPr>
+          <w:rFonts w:asciiTheme="minorEastAsia" w:hAnsiTheme="minorEastAsia"/>
         </w:rPr>
       </w:pPr>
       <w:r>
@@ -1871,13 +1883,11 @@
         </w:rPr>
         <w:t>UML類別圖</w:t>
       </w:r>
-      <w:bookmarkStart w:id="0" w:name="_GoBack"/>
-      <w:bookmarkEnd w:id="0"/>
-    </w:p>
-    <w:p>
-      <w:pPr>
-        <w:rPr>
-          <w:rFonts w:asciiTheme="minorEastAsia" w:hAnsiTheme="minorEastAsia" w:hint="eastAsia"/>
+    </w:p>
+    <w:p>
+      <w:pPr>
+        <w:rPr>
+          <w:rFonts w:asciiTheme="minorEastAsia" w:hAnsiTheme="minorEastAsia"/>
         </w:rPr>
       </w:pPr>
     </w:p>
@@ -2233,7 +2243,15 @@
                 <w:rFonts w:asciiTheme="minorEastAsia" w:hAnsiTheme="minorEastAsia" w:hint="eastAsia"/>
                 <w:szCs w:val="24"/>
               </w:rPr>
-              <w:t>頁面，可按下【修改簡介】按鈕進行個人資料修改。可修改的資料有:綽號、信箱、生日、血型、性別、興趣、個人描述。</w:t>
+              <w:t>頁面，可按下【修改簡介】按鈕進行個人資</w:t>
+            </w:r>
+            <w:r>
+              <w:rPr>
+                <w:rFonts w:asciiTheme="minorEastAsia" w:hAnsiTheme="minorEastAsia" w:hint="eastAsia"/>
+                <w:szCs w:val="24"/>
+              </w:rPr>
+              <w:lastRenderedPageBreak/>
+              <w:t>料修改。可修改的資料有:綽號、信箱、生日、血型、性別、興趣、個人描述。</w:t>
             </w:r>
           </w:p>
         </w:tc>
@@ -2255,6 +2273,7 @@
                 <w:rFonts w:asciiTheme="minorEastAsia" w:hAnsiTheme="minorEastAsia" w:hint="eastAsia"/>
                 <w:szCs w:val="24"/>
               </w:rPr>
+              <w:lastRenderedPageBreak/>
               <w:t>對話系統</w:t>
             </w:r>
           </w:p>
@@ -2753,18 +2772,8 @@
                 <w:rFonts w:asciiTheme="minorEastAsia" w:hAnsiTheme="minorEastAsia" w:hint="eastAsia"/>
                 <w:szCs w:val="24"/>
               </w:rPr>
-              <w:lastRenderedPageBreak/>
               <w:t>進入</w:t>
             </w:r>
-            <w:proofErr w:type="gramStart"/>
-            <w:r>
-              <w:rPr>
-                <w:rFonts w:asciiTheme="minorEastAsia" w:hAnsiTheme="minorEastAsia" w:hint="eastAsia"/>
-                <w:szCs w:val="24"/>
-              </w:rPr>
-              <w:t>入</w:t>
-            </w:r>
-            <w:proofErr w:type="gramEnd"/>
             <w:r>
               <w:rPr>
                 <w:rFonts w:asciiTheme="minorEastAsia" w:hAnsiTheme="minorEastAsia" w:hint="eastAsia"/>
@@ -2855,7 +2864,6 @@
                 <w:rFonts w:asciiTheme="minorEastAsia" w:hAnsiTheme="minorEastAsia" w:hint="eastAsia"/>
                 <w:szCs w:val="24"/>
               </w:rPr>
-              <w:lastRenderedPageBreak/>
               <w:t>過往事件查詢</w:t>
             </w:r>
           </w:p>
@@ -2913,15 +2921,6 @@
               </w:rPr>
               <w:t>按下【事件處理】按鈕進入</w:t>
             </w:r>
-            <w:proofErr w:type="gramStart"/>
-            <w:r>
-              <w:rPr>
-                <w:rFonts w:asciiTheme="minorEastAsia" w:hAnsiTheme="minorEastAsia" w:hint="eastAsia"/>
-                <w:szCs w:val="24"/>
-              </w:rPr>
-              <w:t>入</w:t>
-            </w:r>
-            <w:proofErr w:type="gramEnd"/>
             <w:r>
               <w:rPr>
                 <w:rFonts w:asciiTheme="minorEastAsia" w:hAnsiTheme="minorEastAsia" w:hint="eastAsia"/>
@@ -3322,7 +3321,15 @@
                 <w:rFonts w:asciiTheme="minorEastAsia" w:hAnsiTheme="minorEastAsia" w:hint="eastAsia"/>
                 <w:szCs w:val="24"/>
               </w:rPr>
-              <w:t>頁面填妥委託事件的詳細內容。</w:t>
+              <w:t>頁面填妥委託事件的詳細內容，之後按下【提交】按</w:t>
+            </w:r>
+            <w:r>
+              <w:rPr>
+                <w:rFonts w:asciiTheme="minorEastAsia" w:hAnsiTheme="minorEastAsia" w:hint="eastAsia"/>
+                <w:szCs w:val="24"/>
+              </w:rPr>
+              <w:lastRenderedPageBreak/>
+              <w:t>鈕等待偵探接受。</w:t>
             </w:r>
           </w:p>
         </w:tc>
@@ -3344,6 +3351,7 @@
                 <w:rFonts w:asciiTheme="minorEastAsia" w:hAnsiTheme="minorEastAsia" w:hint="eastAsia"/>
                 <w:szCs w:val="24"/>
               </w:rPr>
+              <w:lastRenderedPageBreak/>
               <w:t>任務布告欄使用</w:t>
             </w:r>
           </w:p>
@@ -3457,15 +3465,6 @@
               </w:rPr>
               <w:t>會員可在右上方之使用者狀態欄按下【事件進度查詢】按鈕進入</w:t>
             </w:r>
-            <w:proofErr w:type="gramStart"/>
-            <w:r>
-              <w:rPr>
-                <w:rFonts w:asciiTheme="minorEastAsia" w:hAnsiTheme="minorEastAsia" w:hint="eastAsia"/>
-                <w:szCs w:val="24"/>
-              </w:rPr>
-              <w:t>入</w:t>
-            </w:r>
-            <w:proofErr w:type="gramEnd"/>
             <w:r>
               <w:rPr>
                 <w:rFonts w:asciiTheme="minorEastAsia" w:hAnsiTheme="minorEastAsia" w:hint="eastAsia"/>
@@ -3802,15 +3801,7 @@
                 <w:rFonts w:asciiTheme="minorEastAsia" w:hAnsiTheme="minorEastAsia" w:hint="eastAsia"/>
                 <w:szCs w:val="24"/>
               </w:rPr>
-              <w:t>資料庫進行搜尋；搜尋到結果之後可</w:t>
-            </w:r>
-            <w:r>
-              <w:rPr>
-                <w:rFonts w:asciiTheme="minorEastAsia" w:hAnsiTheme="minorEastAsia" w:hint="eastAsia"/>
-                <w:szCs w:val="24"/>
-              </w:rPr>
-              <w:lastRenderedPageBreak/>
-              <w:t>以刪除會員或強制修改會員密碼。</w:t>
+              <w:t>資料庫進行搜尋；搜尋到結果之後可以刪除會員或強制修改會員密碼。</w:t>
             </w:r>
           </w:p>
         </w:tc>
@@ -3832,7 +3823,6 @@
                 <w:rFonts w:asciiTheme="minorEastAsia" w:hAnsiTheme="minorEastAsia" w:hint="eastAsia"/>
                 <w:szCs w:val="24"/>
               </w:rPr>
-              <w:lastRenderedPageBreak/>
               <w:t>偵探註冊審核</w:t>
             </w:r>
           </w:p>
@@ -4265,6 +4255,7 @@
                 <w:rFonts w:asciiTheme="minorEastAsia" w:hAnsiTheme="minorEastAsia" w:hint="eastAsia"/>
                 <w:szCs w:val="24"/>
               </w:rPr>
+              <w:lastRenderedPageBreak/>
               <w:t>線上學習</w:t>
             </w:r>
             <w:proofErr w:type="gramEnd"/>
@@ -5913,7 +5904,7 @@
 </file>
 
 <file path=customXml/itemProps1.xml><?xml version="1.0" encoding="utf-8"?>
-<ds:datastoreItem xmlns:ds="http://schemas.openxmlformats.org/officeDocument/2006/customXml" ds:itemID="{93A2C445-B3D8-41C0-A735-1E476B23DD36}">
+<ds:datastoreItem xmlns:ds="http://schemas.openxmlformats.org/officeDocument/2006/customXml" ds:itemID="{24F186F9-4E78-45BC-9618-892BA05D5341}">
   <ds:schemaRefs>
     <ds:schemaRef ds:uri="http://schemas.openxmlformats.org/officeDocument/2006/bibliography"/>
   </ds:schemaRefs>

</xml_diff>